<commit_message>
nmv 02 08 2022
</commit_message>
<xml_diff>
--- a/TS-Kramam/TS-1.1/TS 1.1 Malayalam Krama Paatam Corrections.docx
+++ b/TS-Kramam/TS-1.1/TS 1.1 Malayalam Krama Paatam Corrections.docx
@@ -14,8 +14,6 @@
           <w:u w:val="single"/>
         </w:rPr>
       </w:pPr>
-      <w:bookmarkStart w:id="0" w:name="_GoBack"/>
-      <w:bookmarkEnd w:id="0"/>
       <w:r>
         <w:rPr>
           <w:b/>
@@ -98,7 +96,17 @@
           <w:szCs w:val="32"/>
           <w:u w:val="single"/>
         </w:rPr>
-        <w:t>31st Oct 2021</w:t>
+        <w:t xml:space="preserve">31st </w:t>
+      </w:r>
+      <w:r>
+        <w:rPr>
+          <w:b/>
+          <w:bCs/>
+          <w:sz w:val="32"/>
+          <w:szCs w:val="32"/>
+          <w:u w:val="single"/>
+        </w:rPr>
+        <w:t>July 2022</w:t>
       </w:r>
     </w:p>
     <w:p>
@@ -503,6 +511,490 @@
           <w:szCs w:val="32"/>
           <w:u w:val="single"/>
         </w:rPr>
+        <w:t>31st Oct 2021</w:t>
+      </w:r>
+    </w:p>
+    <w:p>
+      <w:pPr>
+        <w:spacing w:before="0" w:line="240" w:lineRule="auto"/>
+        <w:jc w:val="center"/>
+        <w:rPr>
+          <w:bCs/>
+          <w:sz w:val="32"/>
+          <w:szCs w:val="32"/>
+        </w:rPr>
+      </w:pPr>
+      <w:r>
+        <w:rPr>
+          <w:bCs/>
+          <w:sz w:val="32"/>
+          <w:szCs w:val="32"/>
+        </w:rPr>
+        <w:t>(ignore those which are already incorporated in your book’s version and date)</w:t>
+      </w:r>
+    </w:p>
+    <w:tbl>
+      <w:tblPr>
+        <w:tblW w:w="13970" w:type="dxa"/>
+        <w:tblInd w:w="-792" w:type="dxa"/>
+        <w:tblBorders>
+          <w:top w:val="single" w:sz="4" w:space="0" w:color="000000"/>
+          <w:left w:val="single" w:sz="4" w:space="0" w:color="000000"/>
+          <w:bottom w:val="single" w:sz="4" w:space="0" w:color="000000"/>
+          <w:right w:val="single" w:sz="4" w:space="0" w:color="000000"/>
+          <w:insideH w:val="single" w:sz="4" w:space="0" w:color="000000"/>
+          <w:insideV w:val="single" w:sz="4" w:space="0" w:color="000000"/>
+        </w:tblBorders>
+        <w:tblLook w:val="04A0" w:firstRow="1" w:lastRow="0" w:firstColumn="1" w:lastColumn="0" w:noHBand="0" w:noVBand="1"/>
+      </w:tblPr>
+      <w:tblGrid>
+        <w:gridCol w:w="4048"/>
+        <w:gridCol w:w="4819"/>
+        <w:gridCol w:w="5103"/>
+      </w:tblGrid>
+      <w:tr>
+        <w:tc>
+          <w:tcPr>
+            <w:tcW w:w="4048" w:type="dxa"/>
+          </w:tcPr>
+          <w:p>
+            <w:pPr>
+              <w:spacing w:before="0" w:line="240" w:lineRule="auto"/>
+              <w:jc w:val="center"/>
+              <w:rPr>
+                <w:sz w:val="32"/>
+                <w:szCs w:val="32"/>
+              </w:rPr>
+            </w:pPr>
+            <w:r>
+              <w:rPr>
+                <w:sz w:val="32"/>
+                <w:szCs w:val="32"/>
+              </w:rPr>
+              <w:t>Section, Paragraph</w:t>
+            </w:r>
+          </w:p>
+          <w:p>
+            <w:pPr>
+              <w:spacing w:before="0" w:line="240" w:lineRule="auto"/>
+              <w:jc w:val="center"/>
+              <w:rPr>
+                <w:sz w:val="32"/>
+                <w:szCs w:val="32"/>
+              </w:rPr>
+            </w:pPr>
+            <w:r>
+              <w:rPr>
+                <w:sz w:val="32"/>
+                <w:szCs w:val="32"/>
+              </w:rPr>
+              <w:t>Reference</w:t>
+            </w:r>
+          </w:p>
+        </w:tc>
+        <w:tc>
+          <w:tcPr>
+            <w:tcW w:w="4819" w:type="dxa"/>
+          </w:tcPr>
+          <w:p>
+            <w:pPr>
+              <w:spacing w:before="0" w:line="240" w:lineRule="auto"/>
+              <w:jc w:val="center"/>
+              <w:rPr>
+                <w:sz w:val="32"/>
+                <w:szCs w:val="32"/>
+              </w:rPr>
+            </w:pPr>
+            <w:r>
+              <w:rPr>
+                <w:sz w:val="32"/>
+                <w:szCs w:val="32"/>
+              </w:rPr>
+              <w:t>As Printed</w:t>
+            </w:r>
+          </w:p>
+        </w:tc>
+        <w:tc>
+          <w:tcPr>
+            <w:tcW w:w="5103" w:type="dxa"/>
+          </w:tcPr>
+          <w:p>
+            <w:pPr>
+              <w:spacing w:before="0" w:line="240" w:lineRule="auto"/>
+              <w:ind w:right="-18"/>
+              <w:jc w:val="center"/>
+              <w:rPr>
+                <w:sz w:val="32"/>
+                <w:szCs w:val="32"/>
+              </w:rPr>
+            </w:pPr>
+            <w:r>
+              <w:rPr>
+                <w:sz w:val="32"/>
+                <w:szCs w:val="32"/>
+              </w:rPr>
+              <w:t>To be read as or corrected as</w:t>
+            </w:r>
+          </w:p>
+        </w:tc>
+      </w:tr>
+    </w:tbl>
+    <w:p>
+      <w:pPr>
+        <w:spacing w:before="0" w:line="240" w:lineRule="auto"/>
+        <w:rPr>
+          <w:vanish/>
+          <w:sz w:val="32"/>
+          <w:szCs w:val="32"/>
+        </w:rPr>
+      </w:pPr>
+    </w:p>
+    <w:tbl>
+      <w:tblPr>
+        <w:tblW w:w="13970" w:type="dxa"/>
+        <w:tblInd w:w="-792" w:type="dxa"/>
+        <w:tblBorders>
+          <w:top w:val="single" w:sz="4" w:space="0" w:color="000000"/>
+          <w:left w:val="single" w:sz="4" w:space="0" w:color="000000"/>
+          <w:bottom w:val="single" w:sz="4" w:space="0" w:color="000000"/>
+          <w:right w:val="single" w:sz="4" w:space="0" w:color="000000"/>
+          <w:insideH w:val="single" w:sz="4" w:space="0" w:color="000000"/>
+          <w:insideV w:val="single" w:sz="4" w:space="0" w:color="000000"/>
+        </w:tblBorders>
+        <w:tblLook w:val="04A0" w:firstRow="1" w:lastRow="0" w:firstColumn="1" w:lastColumn="0" w:noHBand="0" w:noVBand="1"/>
+      </w:tblPr>
+      <w:tblGrid>
+        <w:gridCol w:w="4048"/>
+        <w:gridCol w:w="4819"/>
+        <w:gridCol w:w="5103"/>
+      </w:tblGrid>
+      <w:tr>
+        <w:trPr>
+          <w:trHeight w:val="918"/>
+        </w:trPr>
+        <w:tc>
+          <w:tcPr>
+            <w:tcW w:w="4048" w:type="dxa"/>
+            <w:shd w:val="clear" w:color="auto" w:fill="auto"/>
+          </w:tcPr>
+          <w:p>
+            <w:pPr>
+              <w:widowControl w:val="0"/>
+              <w:autoSpaceDE w:val="0"/>
+              <w:autoSpaceDN w:val="0"/>
+              <w:adjustRightInd w:val="0"/>
+              <w:spacing w:before="0" w:line="240" w:lineRule="auto"/>
+              <w:jc w:val="center"/>
+              <w:rPr>
+                <w:rFonts w:cs="Arial"/>
+                <w:bCs/>
+                <w:sz w:val="36"/>
+                <w:szCs w:val="36"/>
+                <w:lang w:bidi="ml-IN"/>
+              </w:rPr>
+            </w:pPr>
+            <w:r>
+              <w:rPr>
+                <w:rFonts w:cs="Arial"/>
+                <w:bCs/>
+                <w:sz w:val="36"/>
+                <w:szCs w:val="36"/>
+                <w:lang w:bidi="ml-IN"/>
+              </w:rPr>
+              <w:t>None</w:t>
+            </w:r>
+          </w:p>
+        </w:tc>
+        <w:tc>
+          <w:tcPr>
+            <w:tcW w:w="4819" w:type="dxa"/>
+            <w:shd w:val="clear" w:color="auto" w:fill="auto"/>
+          </w:tcPr>
+          <w:p>
+            <w:pPr>
+              <w:widowControl w:val="0"/>
+              <w:autoSpaceDE w:val="0"/>
+              <w:autoSpaceDN w:val="0"/>
+              <w:adjustRightInd w:val="0"/>
+              <w:spacing w:before="0" w:line="240" w:lineRule="auto"/>
+              <w:jc w:val="center"/>
+              <w:rPr>
+                <w:rFonts w:ascii="BRH Devanagari Extra" w:hAnsi="BRH Devanagari Extra" w:cs="BRH Devanagari Extra"/>
+                <w:color w:val="000000"/>
+                <w:sz w:val="36"/>
+                <w:szCs w:val="40"/>
+                <w:lang w:bidi="ml-IN"/>
+              </w:rPr>
+            </w:pPr>
+            <w:r>
+              <w:rPr>
+                <w:rFonts w:cs="Arial"/>
+                <w:bCs/>
+                <w:sz w:val="36"/>
+                <w:szCs w:val="36"/>
+                <w:lang w:bidi="ml-IN"/>
+              </w:rPr>
+              <w:t>None</w:t>
+            </w:r>
+          </w:p>
+        </w:tc>
+        <w:tc>
+          <w:tcPr>
+            <w:tcW w:w="5103" w:type="dxa"/>
+            <w:shd w:val="clear" w:color="auto" w:fill="auto"/>
+          </w:tcPr>
+          <w:p>
+            <w:pPr>
+              <w:widowControl w:val="0"/>
+              <w:autoSpaceDE w:val="0"/>
+              <w:autoSpaceDN w:val="0"/>
+              <w:adjustRightInd w:val="0"/>
+              <w:spacing w:before="0" w:line="240" w:lineRule="auto"/>
+              <w:jc w:val="center"/>
+              <w:rPr>
+                <w:rFonts w:ascii="BRH Devanagari Extra" w:hAnsi="BRH Devanagari Extra" w:cs="BRH Devanagari Extra"/>
+                <w:color w:val="000000"/>
+                <w:sz w:val="36"/>
+                <w:szCs w:val="40"/>
+                <w:lang w:bidi="ml-IN"/>
+              </w:rPr>
+            </w:pPr>
+            <w:r>
+              <w:rPr>
+                <w:rFonts w:cs="Arial"/>
+                <w:bCs/>
+                <w:sz w:val="36"/>
+                <w:szCs w:val="36"/>
+                <w:lang w:bidi="ml-IN"/>
+              </w:rPr>
+              <w:t>None</w:t>
+            </w:r>
+          </w:p>
+        </w:tc>
+      </w:tr>
+    </w:tbl>
+    <w:p>
+      <w:pPr>
+        <w:spacing w:before="0" w:line="240" w:lineRule="auto"/>
+        <w:jc w:val="center"/>
+        <w:rPr>
+          <w:b/>
+          <w:bCs/>
+          <w:sz w:val="32"/>
+          <w:szCs w:val="32"/>
+          <w:u w:val="single"/>
+        </w:rPr>
+      </w:pPr>
+      <w:r>
+        <w:rPr>
+          <w:b/>
+          <w:bCs/>
+          <w:sz w:val="32"/>
+          <w:szCs w:val="32"/>
+          <w:u w:val="single"/>
+        </w:rPr>
+        <w:t>==================</w:t>
+      </w:r>
+    </w:p>
+    <w:p>
+      <w:pPr>
+        <w:spacing w:before="0" w:line="240" w:lineRule="auto"/>
+        <w:jc w:val="center"/>
+        <w:rPr>
+          <w:b/>
+          <w:bCs/>
+          <w:sz w:val="32"/>
+          <w:szCs w:val="32"/>
+          <w:u w:val="single"/>
+        </w:rPr>
+      </w:pPr>
+    </w:p>
+    <w:p>
+      <w:pPr>
+        <w:spacing w:before="0" w:line="240" w:lineRule="auto"/>
+        <w:jc w:val="center"/>
+        <w:rPr>
+          <w:b/>
+          <w:bCs/>
+          <w:sz w:val="32"/>
+          <w:szCs w:val="32"/>
+          <w:u w:val="single"/>
+        </w:rPr>
+      </w:pPr>
+    </w:p>
+    <w:p>
+      <w:pPr>
+        <w:spacing w:before="0" w:line="240" w:lineRule="auto"/>
+        <w:jc w:val="center"/>
+        <w:rPr>
+          <w:b/>
+          <w:bCs/>
+          <w:sz w:val="32"/>
+          <w:szCs w:val="32"/>
+          <w:u w:val="single"/>
+        </w:rPr>
+      </w:pPr>
+    </w:p>
+    <w:p>
+      <w:pPr>
+        <w:spacing w:before="0" w:line="240" w:lineRule="auto"/>
+        <w:jc w:val="center"/>
+        <w:rPr>
+          <w:b/>
+          <w:bCs/>
+          <w:sz w:val="32"/>
+          <w:szCs w:val="32"/>
+          <w:u w:val="single"/>
+        </w:rPr>
+      </w:pPr>
+    </w:p>
+    <w:p>
+      <w:pPr>
+        <w:spacing w:before="0" w:line="240" w:lineRule="auto"/>
+        <w:jc w:val="center"/>
+        <w:rPr>
+          <w:b/>
+          <w:bCs/>
+          <w:sz w:val="32"/>
+          <w:szCs w:val="32"/>
+          <w:u w:val="single"/>
+        </w:rPr>
+      </w:pPr>
+    </w:p>
+    <w:p>
+      <w:pPr>
+        <w:spacing w:before="0" w:line="240" w:lineRule="auto"/>
+        <w:jc w:val="center"/>
+        <w:rPr>
+          <w:b/>
+          <w:bCs/>
+          <w:sz w:val="32"/>
+          <w:szCs w:val="32"/>
+          <w:u w:val="single"/>
+        </w:rPr>
+      </w:pPr>
+    </w:p>
+    <w:p>
+      <w:pPr>
+        <w:spacing w:before="0" w:line="240" w:lineRule="auto"/>
+        <w:jc w:val="center"/>
+        <w:rPr>
+          <w:b/>
+          <w:bCs/>
+          <w:sz w:val="32"/>
+          <w:szCs w:val="32"/>
+          <w:u w:val="single"/>
+        </w:rPr>
+      </w:pPr>
+    </w:p>
+    <w:p>
+      <w:pPr>
+        <w:spacing w:before="0" w:line="240" w:lineRule="auto"/>
+        <w:jc w:val="center"/>
+        <w:rPr>
+          <w:b/>
+          <w:bCs/>
+          <w:sz w:val="32"/>
+          <w:szCs w:val="32"/>
+          <w:u w:val="single"/>
+        </w:rPr>
+      </w:pPr>
+    </w:p>
+    <w:p>
+      <w:pPr>
+        <w:spacing w:before="0" w:line="240" w:lineRule="auto"/>
+        <w:jc w:val="center"/>
+        <w:rPr>
+          <w:b/>
+          <w:bCs/>
+          <w:sz w:val="32"/>
+          <w:szCs w:val="32"/>
+          <w:u w:val="single"/>
+        </w:rPr>
+      </w:pPr>
+      <w:r>
+        <w:rPr>
+          <w:b/>
+          <w:bCs/>
+          <w:sz w:val="32"/>
+          <w:szCs w:val="32"/>
+          <w:u w:val="single"/>
+        </w:rPr>
+        <w:lastRenderedPageBreak/>
+        <w:t xml:space="preserve">TS </w:t>
+      </w:r>
+      <w:proofErr w:type="spellStart"/>
+      <w:r>
+        <w:rPr>
+          <w:b/>
+          <w:bCs/>
+          <w:sz w:val="32"/>
+          <w:szCs w:val="32"/>
+          <w:u w:val="single"/>
+        </w:rPr>
+        <w:t>Krama</w:t>
+      </w:r>
+      <w:proofErr w:type="spellEnd"/>
+      <w:r>
+        <w:rPr>
+          <w:b/>
+          <w:bCs/>
+          <w:sz w:val="32"/>
+          <w:szCs w:val="32"/>
+          <w:u w:val="single"/>
+        </w:rPr>
+        <w:t xml:space="preserve"> </w:t>
+      </w:r>
+      <w:proofErr w:type="spellStart"/>
+      <w:r>
+        <w:rPr>
+          <w:b/>
+          <w:bCs/>
+          <w:sz w:val="32"/>
+          <w:szCs w:val="32"/>
+          <w:u w:val="single"/>
+        </w:rPr>
+        <w:t>Paatam</w:t>
+      </w:r>
+      <w:proofErr w:type="spellEnd"/>
+      <w:r>
+        <w:rPr>
+          <w:b/>
+          <w:bCs/>
+          <w:sz w:val="32"/>
+          <w:szCs w:val="32"/>
+          <w:u w:val="single"/>
+        </w:rPr>
+        <w:t xml:space="preserve"> – TS 1.1 </w:t>
+      </w:r>
+      <w:r>
+        <w:rPr>
+          <w:b/>
+          <w:bCs/>
+          <w:sz w:val="32"/>
+          <w:szCs w:val="32"/>
+          <w:u w:val="single"/>
+        </w:rPr>
+        <w:t>Malayalam</w:t>
+      </w:r>
+      <w:r>
+        <w:rPr>
+          <w:b/>
+          <w:bCs/>
+          <w:sz w:val="32"/>
+          <w:szCs w:val="32"/>
+          <w:u w:val="single"/>
+        </w:rPr>
+        <w:t xml:space="preserve"> Corrections –Observed till </w:t>
+      </w:r>
+      <w:r>
+        <w:rPr>
+          <w:b/>
+          <w:bCs/>
+          <w:sz w:val="32"/>
+          <w:szCs w:val="32"/>
+          <w:u w:val="single"/>
+        </w:rPr>
         <w:t>31st August 2021</w:t>
       </w:r>
     </w:p>
@@ -2298,7 +2790,6 @@
                 <w:szCs w:val="32"/>
                 <w:lang w:val="en-IN" w:eastAsia="en-IN" w:bidi="ml-IN"/>
               </w:rPr>
-              <w:lastRenderedPageBreak/>
               <w:t>T.S.1.1.</w:t>
             </w:r>
             <w:r>
@@ -3893,6 +4384,7 @@
           <w:szCs w:val="40"/>
           <w:lang w:val="en-IN" w:eastAsia="en-IN"/>
         </w:rPr>
+        <w:lastRenderedPageBreak/>
         <w:t>"</w:t>
       </w:r>
       <w:proofErr w:type="spellStart"/>
@@ -4957,7 +5449,6 @@
                 <w:szCs w:val="32"/>
                 <w:lang w:val="en-IN" w:eastAsia="en-IN" w:bidi="ml-IN"/>
               </w:rPr>
-              <w:lastRenderedPageBreak/>
               <w:t xml:space="preserve">T.S.1.1.5.1 - </w:t>
             </w:r>
             <w:proofErr w:type="spellStart"/>
@@ -6415,6 +6906,7 @@
                 <w:szCs w:val="36"/>
                 <w:lang w:bidi="ml-IN"/>
               </w:rPr>
+              <w:lastRenderedPageBreak/>
               <w:t>T.S.1.1.</w:t>
             </w:r>
             <w:r>
@@ -7273,54 +7765,8 @@
           <w:u w:val="single"/>
         </w:rPr>
       </w:pPr>
-    </w:p>
-    <w:p>
-      <w:pPr>
-        <w:jc w:val="center"/>
-        <w:rPr>
-          <w:b/>
-          <w:bCs/>
-          <w:sz w:val="32"/>
-          <w:szCs w:val="32"/>
-          <w:u w:val="single"/>
-        </w:rPr>
-      </w:pPr>
-    </w:p>
-    <w:p>
-      <w:pPr>
-        <w:jc w:val="center"/>
-        <w:rPr>
-          <w:b/>
-          <w:bCs/>
-          <w:sz w:val="32"/>
-          <w:szCs w:val="32"/>
-          <w:u w:val="single"/>
-        </w:rPr>
-      </w:pPr>
-    </w:p>
-    <w:p>
-      <w:pPr>
-        <w:jc w:val="center"/>
-        <w:rPr>
-          <w:b/>
-          <w:bCs/>
-          <w:sz w:val="32"/>
-          <w:szCs w:val="32"/>
-          <w:u w:val="single"/>
-        </w:rPr>
-      </w:pPr>
-    </w:p>
-    <w:p>
-      <w:pPr>
-        <w:jc w:val="center"/>
-        <w:rPr>
-          <w:b/>
-          <w:bCs/>
-          <w:sz w:val="32"/>
-          <w:szCs w:val="32"/>
-          <w:u w:val="single"/>
-        </w:rPr>
-      </w:pPr>
+      <w:bookmarkStart w:id="0" w:name="_GoBack"/>
+      <w:bookmarkEnd w:id="0"/>
       <w:r>
         <w:rPr>
           <w:b/>
@@ -7329,7 +7775,6 @@
           <w:szCs w:val="32"/>
           <w:u w:val="single"/>
         </w:rPr>
-        <w:lastRenderedPageBreak/>
         <w:t xml:space="preserve">TS </w:t>
       </w:r>
       <w:proofErr w:type="spellStart"/>
@@ -8677,6 +9122,7 @@
       <w:pBdr>
         <w:top w:val="single" w:sz="4" w:space="1" w:color="auto"/>
       </w:pBdr>
+      <w:jc w:val="right"/>
     </w:pPr>
     <w:r>
       <w:rPr>
@@ -8750,7 +9196,7 @@
         <w:bCs/>
         <w:noProof/>
       </w:rPr>
-      <w:t>4</w:t>
+      <w:t>2</w:t>
     </w:r>
     <w:r>
       <w:rPr>
@@ -8813,6 +9259,7 @@
       <w:pBdr>
         <w:top w:val="single" w:sz="4" w:space="1" w:color="auto"/>
       </w:pBdr>
+      <w:jc w:val="right"/>
       <w:rPr>
         <w:b/>
         <w:bCs/>
@@ -9875,7 +10322,7 @@
 </file>
 
 <file path=customXml/itemProps1.xml><?xml version="1.0" encoding="utf-8"?>
-<ds:datastoreItem xmlns:ds="http://schemas.openxmlformats.org/officeDocument/2006/customXml" ds:itemID="{A319B78D-CC51-419C-836B-414F3A97B53B}">
+<ds:datastoreItem xmlns:ds="http://schemas.openxmlformats.org/officeDocument/2006/customXml" ds:itemID="{1DE1AA31-CEAD-4026-97E8-FEC45788D8CE}">
   <ds:schemaRefs>
     <ds:schemaRef ds:uri="http://schemas.openxmlformats.org/officeDocument/2006/bibliography"/>
   </ds:schemaRefs>

</xml_diff>

<commit_message>
nmv 29 May 2025
</commit_message>
<xml_diff>
--- a/TS-Kramam/TS-1.1/TS 1.1 Malayalam Krama Paatam Corrections.docx
+++ b/TS-Kramam/TS-1.1/TS 1.1 Malayalam Krama Paatam Corrections.docx
@@ -595,7 +595,7 @@
                 <w:bCs/>
                 <w:sz w:val="32"/>
                 <w:szCs w:val="36"/>
-                <w:lang w:val="it-IT" w:bidi="ml-IN"/>
+                <w:lang w:val="en-IN" w:bidi="ml-IN"/>
               </w:rPr>
             </w:pPr>
             <w:r>
@@ -605,20 +605,9 @@
                 <w:bCs/>
                 <w:sz w:val="32"/>
                 <w:szCs w:val="36"/>
-                <w:lang w:val="it-IT" w:bidi="ml-IN"/>
-              </w:rPr>
-              <w:t xml:space="preserve">Krama Vaakyam No. - </w:t>
-            </w:r>
-            <w:r>
-              <w:rPr>
-                <w:rFonts w:cs="Arial"/>
-                <w:b/>
-                <w:bCs/>
-                <w:sz w:val="32"/>
-                <w:szCs w:val="36"/>
-                <w:lang w:val="it-IT" w:bidi="ml-IN"/>
-              </w:rPr>
-              <w:t>22</w:t>
+                <w:lang w:val="en-IN" w:bidi="ml-IN"/>
+              </w:rPr>
+              <w:t>Krama Vaakyam No. - 22</w:t>
             </w:r>
           </w:p>
           <w:p>
@@ -865,7 +854,7 @@
       </w:tr>
       <w:tr>
         <w:trPr>
-          <w:trHeight w:val="918"/>
+          <w:trHeight w:val="1517"/>
         </w:trPr>
         <w:tc>
           <w:tcPr>
@@ -888,9 +877,167 @@
                 <w:color w:val="000000"/>
                 <w:sz w:val="32"/>
                 <w:szCs w:val="32"/>
+                <w:lang w:val="en-IN" w:eastAsia="en-IN" w:bidi="ml-IN"/>
+              </w:rPr>
+            </w:pPr>
+            <w:r>
+              <w:rPr>
+                <w:rFonts w:eastAsia="Times New Roman" w:cs="Arial"/>
+                <w:b/>
+                <w:color w:val="000000"/>
+                <w:sz w:val="32"/>
+                <w:szCs w:val="32"/>
+                <w:lang w:val="en-IN" w:eastAsia="en-IN" w:bidi="ml-IN"/>
+              </w:rPr>
+              <w:t>T.S.1.1.</w:t>
+            </w:r>
+            <w:r>
+              <w:rPr>
+                <w:rFonts w:eastAsia="Times New Roman" w:cs="Arial"/>
+                <w:b/>
+                <w:color w:val="000000"/>
+                <w:sz w:val="32"/>
+                <w:szCs w:val="32"/>
+                <w:lang w:val="en-IN" w:eastAsia="en-IN" w:bidi="ml-IN"/>
+              </w:rPr>
+              <w:t>13</w:t>
+            </w:r>
+            <w:r>
+              <w:rPr>
+                <w:rFonts w:eastAsia="Times New Roman" w:cs="Arial"/>
+                <w:b/>
+                <w:color w:val="000000"/>
+                <w:sz w:val="32"/>
+                <w:szCs w:val="32"/>
+                <w:lang w:val="en-IN" w:eastAsia="en-IN" w:bidi="ml-IN"/>
+              </w:rPr>
+              <w:t>.</w:t>
+            </w:r>
+            <w:r>
+              <w:rPr>
+                <w:rFonts w:eastAsia="Times New Roman" w:cs="Arial"/>
+                <w:b/>
+                <w:color w:val="000000"/>
+                <w:sz w:val="32"/>
+                <w:szCs w:val="32"/>
+                <w:lang w:val="en-IN" w:eastAsia="en-IN" w:bidi="ml-IN"/>
+              </w:rPr>
+              <w:t>3</w:t>
+            </w:r>
+            <w:r>
+              <w:rPr>
+                <w:rFonts w:eastAsia="Times New Roman" w:cs="Arial"/>
+                <w:b/>
+                <w:color w:val="000000"/>
+                <w:sz w:val="32"/>
+                <w:szCs w:val="32"/>
+                <w:lang w:val="en-IN" w:eastAsia="en-IN" w:bidi="ml-IN"/>
+              </w:rPr>
+              <w:t xml:space="preserve"> - Kramam</w:t>
+            </w:r>
+          </w:p>
+          <w:p>
+            <w:pPr>
+              <w:widowControl w:val="0"/>
+              <w:autoSpaceDE w:val="0"/>
+              <w:autoSpaceDN w:val="0"/>
+              <w:adjustRightInd w:val="0"/>
+              <w:spacing w:before="0" w:line="240" w:lineRule="auto"/>
+              <w:rPr>
+                <w:rFonts w:cs="Arial"/>
+                <w:b/>
+                <w:bCs/>
+                <w:sz w:val="28"/>
+                <w:szCs w:val="32"/>
+                <w:lang w:val="en-IN" w:bidi="ml-IN"/>
+              </w:rPr>
+            </w:pPr>
+            <w:r>
+              <w:rPr>
+                <w:rFonts w:cs="Arial"/>
+                <w:b/>
+                <w:bCs/>
+                <w:sz w:val="28"/>
+                <w:szCs w:val="32"/>
+                <w:lang w:val="en-IN" w:bidi="ml-IN"/>
+              </w:rPr>
+              <w:t xml:space="preserve">Krama Vaakyam No. - </w:t>
+            </w:r>
+            <w:r>
+              <w:rPr>
+                <w:rFonts w:cs="Arial"/>
+                <w:b/>
+                <w:bCs/>
+                <w:sz w:val="28"/>
+                <w:szCs w:val="32"/>
+                <w:lang w:val="en-IN" w:bidi="ml-IN"/>
+              </w:rPr>
+              <w:t>59, 60</w:t>
+            </w:r>
+          </w:p>
+          <w:p>
+            <w:pPr>
+              <w:widowControl w:val="0"/>
+              <w:tabs>
+                <w:tab w:val="left" w:pos="993"/>
+              </w:tabs>
+              <w:autoSpaceDE w:val="0"/>
+              <w:autoSpaceDN w:val="0"/>
+              <w:adjustRightInd w:val="0"/>
+              <w:spacing w:before="0" w:line="240" w:lineRule="auto"/>
+              <w:rPr>
+                <w:rFonts w:eastAsia="Times New Roman" w:cs="Arial"/>
+                <w:b/>
+                <w:color w:val="000000"/>
+                <w:sz w:val="32"/>
+                <w:szCs w:val="32"/>
                 <w:lang w:val="it-IT" w:eastAsia="en-IN" w:bidi="ml-IN"/>
               </w:rPr>
             </w:pPr>
+            <w:r>
+              <w:rPr>
+                <w:rFonts w:cs="Arial"/>
+                <w:b/>
+                <w:bCs/>
+                <w:sz w:val="32"/>
+                <w:szCs w:val="36"/>
+                <w:lang w:val="it-IT" w:bidi="ml-IN"/>
+              </w:rPr>
+              <w:t xml:space="preserve">Panchaati No. </w:t>
+            </w:r>
+            <w:r>
+              <w:rPr>
+                <w:rFonts w:cs="Arial"/>
+                <w:b/>
+                <w:bCs/>
+                <w:sz w:val="32"/>
+                <w:szCs w:val="36"/>
+                <w:lang w:val="it-IT" w:bidi="ml-IN"/>
+              </w:rPr>
+              <w:t>–</w:t>
+            </w:r>
+            <w:r>
+              <w:rPr>
+                <w:rFonts w:cs="Arial"/>
+                <w:b/>
+                <w:bCs/>
+                <w:sz w:val="32"/>
+                <w:szCs w:val="36"/>
+                <w:lang w:val="it-IT" w:bidi="ml-IN"/>
+              </w:rPr>
+              <w:t xml:space="preserve"> </w:t>
+            </w:r>
+            <w:r>
+              <w:rPr>
+                <w:rFonts w:cs="Arial"/>
+                <w:b/>
+                <w:bCs/>
+                <w:sz w:val="32"/>
+                <w:szCs w:val="36"/>
+                <w:lang w:val="it-IT" w:bidi="ml-IN"/>
+              </w:rPr>
+              <w:t>24</w:t>
+            </w:r>
           </w:p>
         </w:tc>
         <w:tc>
@@ -914,6 +1061,187 @@
                 <w:lang w:val="it-IT" w:eastAsia="en-IN" w:bidi="ml-IN"/>
               </w:rPr>
             </w:pPr>
+            <w:r>
+              <w:rPr>
+                <w:rFonts w:ascii="BRH Malayalam Extra" w:eastAsia="Times New Roman" w:hAnsi="BRH Malayalam Extra" w:cs="BRH Malayalam Extra"/>
+                <w:color w:val="000000"/>
+                <w:sz w:val="40"/>
+                <w:szCs w:val="40"/>
+                <w:lang w:val="it-IT" w:eastAsia="en-IN" w:bidi="ml-IN"/>
+              </w:rPr>
+              <w:t>Mx</w:t>
+            </w:r>
+            <w:r>
+              <w:rPr>
+                <w:rFonts w:ascii="BRH Malayalam Extra" w:eastAsia="Times New Roman" w:hAnsi="BRH Malayalam Extra" w:cs="BRH Malayalam Extra"/>
+                <w:color w:val="000000"/>
+                <w:sz w:val="34"/>
+                <w:szCs w:val="40"/>
+                <w:lang w:val="it-IT" w:eastAsia="en-IN" w:bidi="ml-IN"/>
+              </w:rPr>
+              <w:t>–</w:t>
+            </w:r>
+            <w:r>
+              <w:rPr>
+                <w:rFonts w:ascii="BRH Malayalam Extra" w:eastAsia="Times New Roman" w:hAnsi="BRH Malayalam Extra" w:cs="BRH Malayalam Extra"/>
+                <w:color w:val="000000"/>
+                <w:sz w:val="40"/>
+                <w:szCs w:val="40"/>
+                <w:lang w:val="it-IT" w:eastAsia="en-IN" w:bidi="ml-IN"/>
+              </w:rPr>
+              <w:t xml:space="preserve">Z¡I </w:t>
+            </w:r>
+            <w:r>
+              <w:rPr>
+                <w:rFonts w:ascii="BRH Devanagari Extra" w:eastAsia="Times New Roman" w:hAnsi="BRH Devanagari Extra" w:cs="BRH Malayalam Extra"/>
+                <w:color w:val="000000"/>
+                <w:sz w:val="32"/>
+                <w:szCs w:val="40"/>
+                <w:lang w:val="it-IT" w:eastAsia="en-IN" w:bidi="ml-IN"/>
+              </w:rPr>
+              <w:t>Æ</w:t>
+            </w:r>
+            <w:r>
+              <w:rPr>
+                <w:rFonts w:ascii="BRH Malayalam Extra" w:eastAsia="Times New Roman" w:hAnsi="BRH Malayalam Extra" w:cs="BRH Malayalam Extra"/>
+                <w:color w:val="000000"/>
+                <w:sz w:val="40"/>
+                <w:szCs w:val="40"/>
+                <w:lang w:val="it-IT" w:eastAsia="en-IN" w:bidi="ml-IN"/>
+              </w:rPr>
+              <w:t>py</w:t>
+            </w:r>
+            <w:r>
+              <w:rPr>
+                <w:rFonts w:ascii="BRH Malayalam Extra" w:eastAsia="Times New Roman" w:hAnsi="BRH Malayalam Extra" w:cs="BRH Malayalam Extra"/>
+                <w:color w:val="000000"/>
+                <w:sz w:val="34"/>
+                <w:szCs w:val="40"/>
+                <w:lang w:val="it-IT" w:eastAsia="en-IN" w:bidi="ml-IN"/>
+              </w:rPr>
+              <w:t>–</w:t>
+            </w:r>
+            <w:r>
+              <w:rPr>
+                <w:rFonts w:ascii="BRH Malayalam Extra" w:eastAsia="Times New Roman" w:hAnsi="BRH Malayalam Extra" w:cs="BRH Malayalam Extra"/>
+                <w:color w:val="000000"/>
+                <w:sz w:val="40"/>
+                <w:szCs w:val="40"/>
+                <w:highlight w:val="yellow"/>
+                <w:lang w:val="it-IT" w:eastAsia="en-IN" w:bidi="ml-IN"/>
+              </w:rPr>
+              <w:t>Z</w:t>
+            </w:r>
+            <w:r>
+              <w:rPr>
+                <w:rFonts w:ascii="BRH Malayalam Extra" w:eastAsia="Times New Roman" w:hAnsi="BRH Malayalam Extra" w:cs="BRH Malayalam Extra"/>
+                <w:color w:val="000000"/>
+                <w:sz w:val="40"/>
+                <w:szCs w:val="40"/>
+                <w:lang w:val="it-IT" w:eastAsia="en-IN" w:bidi="ml-IN"/>
+              </w:rPr>
+              <w:t xml:space="preserve">ûx | </w:t>
+            </w:r>
+          </w:p>
+          <w:p>
+            <w:pPr>
+              <w:widowControl w:val="0"/>
+              <w:autoSpaceDE w:val="0"/>
+              <w:autoSpaceDN w:val="0"/>
+              <w:adjustRightInd w:val="0"/>
+              <w:spacing w:before="0" w:line="240" w:lineRule="auto"/>
+              <w:jc w:val="center"/>
+              <w:rPr>
+                <w:rFonts w:ascii="BRH Malayalam Extra" w:eastAsia="Times New Roman" w:hAnsi="BRH Malayalam Extra" w:cs="BRH Malayalam Extra"/>
+                <w:color w:val="000000"/>
+                <w:sz w:val="40"/>
+                <w:szCs w:val="40"/>
+                <w:lang w:val="it-IT" w:eastAsia="en-IN" w:bidi="ml-IN"/>
+              </w:rPr>
+            </w:pPr>
+            <w:r>
+              <w:rPr>
+                <w:rFonts w:ascii="BRH Malayalam Extra" w:eastAsia="Times New Roman" w:hAnsi="BRH Malayalam Extra" w:cs="BRH Malayalam Extra"/>
+                <w:color w:val="000000"/>
+                <w:sz w:val="40"/>
+                <w:szCs w:val="40"/>
+                <w:lang w:val="it-IT" w:eastAsia="en-IN" w:bidi="ml-IN"/>
+              </w:rPr>
+              <w:t>py</w:t>
+            </w:r>
+            <w:r>
+              <w:rPr>
+                <w:rFonts w:ascii="BRH Malayalam Extra" w:eastAsia="Times New Roman" w:hAnsi="BRH Malayalam Extra" w:cs="BRH Malayalam Extra"/>
+                <w:color w:val="000000"/>
+                <w:sz w:val="34"/>
+                <w:szCs w:val="40"/>
+                <w:lang w:val="it-IT" w:eastAsia="en-IN" w:bidi="ml-IN"/>
+              </w:rPr>
+              <w:t>–</w:t>
+            </w:r>
+            <w:r>
+              <w:rPr>
+                <w:rFonts w:ascii="BRH Malayalam Extra" w:eastAsia="Times New Roman" w:hAnsi="BRH Malayalam Extra" w:cs="BRH Malayalam Extra"/>
+                <w:color w:val="000000"/>
+                <w:sz w:val="40"/>
+                <w:szCs w:val="40"/>
+                <w:highlight w:val="yellow"/>
+                <w:lang w:val="it-IT" w:eastAsia="en-IN" w:bidi="ml-IN"/>
+              </w:rPr>
+              <w:t>Z</w:t>
+            </w:r>
+            <w:r>
+              <w:rPr>
+                <w:rFonts w:ascii="BRH Malayalam Extra" w:eastAsia="Times New Roman" w:hAnsi="BRH Malayalam Extra" w:cs="BRH Malayalam Extra"/>
+                <w:color w:val="000000"/>
+                <w:sz w:val="40"/>
+                <w:szCs w:val="40"/>
+                <w:lang w:val="it-IT" w:eastAsia="en-IN" w:bidi="ml-IN"/>
+              </w:rPr>
+              <w:t>ûx Mx</w:t>
+            </w:r>
+            <w:r>
+              <w:rPr>
+                <w:rFonts w:ascii="BRH Malayalam Extra" w:eastAsia="Times New Roman" w:hAnsi="BRH Malayalam Extra" w:cs="BRH Malayalam Extra"/>
+                <w:color w:val="000000"/>
+                <w:sz w:val="34"/>
+                <w:szCs w:val="40"/>
+                <w:lang w:val="it-IT" w:eastAsia="en-IN" w:bidi="ml-IN"/>
+              </w:rPr>
+              <w:t>–</w:t>
+            </w:r>
+            <w:r>
+              <w:rPr>
+                <w:rFonts w:ascii="BRH Malayalam Extra" w:eastAsia="Times New Roman" w:hAnsi="BRH Malayalam Extra" w:cs="BRH Malayalam Extra"/>
+                <w:color w:val="000000"/>
+                <w:sz w:val="40"/>
+                <w:szCs w:val="40"/>
+                <w:lang w:val="it-IT" w:eastAsia="en-IN" w:bidi="ml-IN"/>
+              </w:rPr>
+              <w:t xml:space="preserve">Z¡I </w:t>
+            </w:r>
+            <w:r>
+              <w:rPr>
+                <w:rFonts w:ascii="BRH Malayalam Extra" w:eastAsia="Times New Roman" w:hAnsi="BRH Malayalam Extra" w:cs="BRH Malayalam Extra"/>
+                <w:b/>
+                <w:bCs/>
+                <w:color w:val="000000"/>
+                <w:sz w:val="40"/>
+                <w:szCs w:val="40"/>
+                <w:lang w:val="it-IT" w:eastAsia="en-IN" w:bidi="ml-IN"/>
+              </w:rPr>
+              <w:t>( )</w:t>
+            </w:r>
+            <w:r>
+              <w:rPr>
+                <w:rFonts w:ascii="BRH Malayalam Extra" w:eastAsia="Times New Roman" w:hAnsi="BRH Malayalam Extra" w:cs="BRH Malayalam Extra"/>
+                <w:color w:val="000000"/>
+                <w:sz w:val="40"/>
+                <w:szCs w:val="40"/>
+                <w:lang w:val="it-IT" w:eastAsia="en-IN" w:bidi="ml-IN"/>
+              </w:rPr>
+              <w:t xml:space="preserve"> |</w:t>
+            </w:r>
           </w:p>
         </w:tc>
         <w:tc>
@@ -937,52 +1265,178 @@
                 <w:lang w:val="it-IT" w:eastAsia="en-IN" w:bidi="ml-IN"/>
               </w:rPr>
             </w:pPr>
-          </w:p>
-        </w:tc>
-      </w:tr>
-      <w:tr>
-        <w:trPr>
-          <w:trHeight w:val="918"/>
-        </w:trPr>
-        <w:tc>
-          <w:tcPr>
-            <w:tcW w:w="4048" w:type="dxa"/>
-            <w:shd w:val="clear" w:color="auto" w:fill="auto"/>
-          </w:tcPr>
-          <w:p>
-            <w:pPr>
-              <w:widowControl w:val="0"/>
-              <w:tabs>
-                <w:tab w:val="left" w:pos="993"/>
-              </w:tabs>
-              <w:autoSpaceDE w:val="0"/>
-              <w:autoSpaceDN w:val="0"/>
-              <w:adjustRightInd w:val="0"/>
-              <w:spacing w:before="0" w:line="240" w:lineRule="auto"/>
-              <w:rPr>
-                <w:rFonts w:eastAsia="Times New Roman" w:cs="Arial"/>
+            <w:r>
+              <w:rPr>
+                <w:rFonts w:ascii="BRH Malayalam Extra" w:eastAsia="Times New Roman" w:hAnsi="BRH Malayalam Extra" w:cs="BRH Malayalam Extra"/>
+                <w:color w:val="000000"/>
+                <w:sz w:val="40"/>
+                <w:szCs w:val="40"/>
+                <w:lang w:val="it-IT" w:eastAsia="en-IN" w:bidi="ml-IN"/>
+              </w:rPr>
+              <w:t>Mx</w:t>
+            </w:r>
+            <w:r>
+              <w:rPr>
+                <w:rFonts w:ascii="BRH Malayalam Extra" w:eastAsia="Times New Roman" w:hAnsi="BRH Malayalam Extra" w:cs="BRH Malayalam Extra"/>
+                <w:color w:val="000000"/>
+                <w:sz w:val="34"/>
+                <w:szCs w:val="40"/>
+                <w:lang w:val="it-IT" w:eastAsia="en-IN" w:bidi="ml-IN"/>
+              </w:rPr>
+              <w:t>–</w:t>
+            </w:r>
+            <w:r>
+              <w:rPr>
+                <w:rFonts w:ascii="BRH Malayalam Extra" w:eastAsia="Times New Roman" w:hAnsi="BRH Malayalam Extra" w:cs="BRH Malayalam Extra"/>
+                <w:color w:val="000000"/>
+                <w:sz w:val="40"/>
+                <w:szCs w:val="40"/>
+                <w:lang w:val="it-IT" w:eastAsia="en-IN" w:bidi="ml-IN"/>
+              </w:rPr>
+              <w:t xml:space="preserve">Z¡I </w:t>
+            </w:r>
+            <w:r>
+              <w:rPr>
+                <w:rFonts w:ascii="BRH Devanagari Extra" w:eastAsia="Times New Roman" w:hAnsi="BRH Devanagari Extra" w:cs="BRH Malayalam Extra"/>
+                <w:color w:val="000000"/>
+                <w:sz w:val="32"/>
+                <w:szCs w:val="40"/>
+                <w:lang w:val="it-IT" w:eastAsia="en-IN" w:bidi="ml-IN"/>
+              </w:rPr>
+              <w:t>Æ</w:t>
+            </w:r>
+            <w:r>
+              <w:rPr>
+                <w:rFonts w:ascii="BRH Malayalam Extra" w:eastAsia="Times New Roman" w:hAnsi="BRH Malayalam Extra" w:cs="BRH Malayalam Extra"/>
+                <w:color w:val="000000"/>
+                <w:sz w:val="40"/>
+                <w:szCs w:val="40"/>
+                <w:lang w:val="it-IT" w:eastAsia="en-IN" w:bidi="ml-IN"/>
+              </w:rPr>
+              <w:t>py</w:t>
+            </w:r>
+            <w:r>
+              <w:rPr>
+                <w:rFonts w:ascii="BRH Malayalam Extra" w:eastAsia="Times New Roman" w:hAnsi="BRH Malayalam Extra" w:cs="BRH Malayalam Extra"/>
+                <w:color w:val="000000"/>
+                <w:sz w:val="34"/>
+                <w:szCs w:val="40"/>
+                <w:lang w:val="it-IT" w:eastAsia="en-IN" w:bidi="ml-IN"/>
+              </w:rPr>
+              <w:t>–</w:t>
+            </w:r>
+            <w:r>
+              <w:rPr>
+                <w:rFonts w:ascii="BRH Malayalam RN" w:hAnsi="BRH Malayalam RN" w:cs="BRH Malayalam RN"/>
+                <w:color w:val="000000"/>
+                <w:sz w:val="40"/>
+                <w:szCs w:val="40"/>
+                <w:highlight w:val="green"/>
+                <w:lang w:val="it-IT"/>
+              </w:rPr>
+              <w:t>À</w:t>
+            </w:r>
+            <w:r>
+              <w:rPr>
+                <w:rFonts w:ascii="BRH Malayalam Extra" w:eastAsia="Times New Roman" w:hAnsi="BRH Malayalam Extra" w:cs="BRH Malayalam Extra"/>
+                <w:color w:val="000000"/>
+                <w:sz w:val="40"/>
+                <w:szCs w:val="40"/>
+                <w:lang w:val="it-IT" w:eastAsia="en-IN" w:bidi="ml-IN"/>
+              </w:rPr>
+              <w:t xml:space="preserve">ûx | </w:t>
+            </w:r>
+          </w:p>
+          <w:p>
+            <w:pPr>
+              <w:widowControl w:val="0"/>
+              <w:autoSpaceDE w:val="0"/>
+              <w:autoSpaceDN w:val="0"/>
+              <w:adjustRightInd w:val="0"/>
+              <w:spacing w:before="0" w:line="240" w:lineRule="auto"/>
+              <w:jc w:val="center"/>
+              <w:rPr>
+                <w:rFonts w:ascii="BRH Malayalam Extra" w:eastAsia="Times New Roman" w:hAnsi="BRH Malayalam Extra" w:cs="BRH Malayalam Extra"/>
+                <w:color w:val="000000"/>
+                <w:sz w:val="40"/>
+                <w:szCs w:val="40"/>
+                <w:lang w:val="it-IT" w:eastAsia="en-IN" w:bidi="ml-IN"/>
+              </w:rPr>
+            </w:pPr>
+            <w:r>
+              <w:rPr>
+                <w:rFonts w:ascii="BRH Malayalam Extra" w:eastAsia="Times New Roman" w:hAnsi="BRH Malayalam Extra" w:cs="BRH Malayalam Extra"/>
+                <w:color w:val="000000"/>
+                <w:sz w:val="40"/>
+                <w:szCs w:val="40"/>
+                <w:lang w:val="it-IT" w:eastAsia="en-IN" w:bidi="ml-IN"/>
+              </w:rPr>
+              <w:t>py</w:t>
+            </w:r>
+            <w:r>
+              <w:rPr>
+                <w:rFonts w:ascii="BRH Malayalam Extra" w:eastAsia="Times New Roman" w:hAnsi="BRH Malayalam Extra" w:cs="BRH Malayalam Extra"/>
+                <w:color w:val="000000"/>
+                <w:sz w:val="34"/>
+                <w:szCs w:val="40"/>
+                <w:lang w:val="it-IT" w:eastAsia="en-IN" w:bidi="ml-IN"/>
+              </w:rPr>
+              <w:t>–</w:t>
+            </w:r>
+            <w:r>
+              <w:rPr>
+                <w:rFonts w:ascii="BRH Malayalam RN" w:hAnsi="BRH Malayalam RN" w:cs="BRH Malayalam RN"/>
+                <w:color w:val="000000"/>
+                <w:sz w:val="40"/>
+                <w:szCs w:val="40"/>
+                <w:highlight w:val="green"/>
+                <w:lang w:val="it-IT"/>
+              </w:rPr>
+              <w:t>À</w:t>
+            </w:r>
+            <w:r>
+              <w:rPr>
+                <w:rFonts w:ascii="BRH Malayalam Extra" w:eastAsia="Times New Roman" w:hAnsi="BRH Malayalam Extra" w:cs="BRH Malayalam Extra"/>
+                <w:color w:val="000000"/>
+                <w:sz w:val="40"/>
+                <w:szCs w:val="40"/>
+                <w:lang w:val="it-IT" w:eastAsia="en-IN" w:bidi="ml-IN"/>
+              </w:rPr>
+              <w:t>ûx Mx</w:t>
+            </w:r>
+            <w:r>
+              <w:rPr>
+                <w:rFonts w:ascii="BRH Malayalam Extra" w:eastAsia="Times New Roman" w:hAnsi="BRH Malayalam Extra" w:cs="BRH Malayalam Extra"/>
+                <w:color w:val="000000"/>
+                <w:sz w:val="34"/>
+                <w:szCs w:val="40"/>
+                <w:lang w:val="it-IT" w:eastAsia="en-IN" w:bidi="ml-IN"/>
+              </w:rPr>
+              <w:t>–</w:t>
+            </w:r>
+            <w:r>
+              <w:rPr>
+                <w:rFonts w:ascii="BRH Malayalam Extra" w:eastAsia="Times New Roman" w:hAnsi="BRH Malayalam Extra" w:cs="BRH Malayalam Extra"/>
+                <w:color w:val="000000"/>
+                <w:sz w:val="40"/>
+                <w:szCs w:val="40"/>
+                <w:lang w:val="it-IT" w:eastAsia="en-IN" w:bidi="ml-IN"/>
+              </w:rPr>
+              <w:t xml:space="preserve">Z¡I </w:t>
+            </w:r>
+            <w:r>
+              <w:rPr>
+                <w:rFonts w:ascii="BRH Malayalam Extra" w:eastAsia="Times New Roman" w:hAnsi="BRH Malayalam Extra" w:cs="BRH Malayalam Extra"/>
                 <w:b/>
-                <w:color w:val="000000"/>
-                <w:sz w:val="32"/>
-                <w:szCs w:val="32"/>
+                <w:bCs/>
+                <w:color w:val="000000"/>
+                <w:sz w:val="40"/>
+                <w:szCs w:val="40"/>
                 <w:lang w:val="it-IT" w:eastAsia="en-IN" w:bidi="ml-IN"/>
               </w:rPr>
-            </w:pPr>
-          </w:p>
-        </w:tc>
-        <w:tc>
-          <w:tcPr>
-            <w:tcW w:w="4819" w:type="dxa"/>
-            <w:shd w:val="clear" w:color="auto" w:fill="auto"/>
-          </w:tcPr>
-          <w:p>
-            <w:pPr>
-              <w:widowControl w:val="0"/>
-              <w:autoSpaceDE w:val="0"/>
-              <w:autoSpaceDN w:val="0"/>
-              <w:adjustRightInd w:val="0"/>
-              <w:spacing w:before="0" w:line="240" w:lineRule="auto"/>
-              <w:jc w:val="center"/>
+              <w:t>( )</w:t>
+            </w:r>
+            <w:r>
               <w:rPr>
                 <w:rFonts w:ascii="BRH Malayalam Extra" w:eastAsia="Times New Roman" w:hAnsi="BRH Malayalam Extra" w:cs="BRH Malayalam Extra"/>
                 <w:color w:val="000000"/>
@@ -990,184 +1444,8 @@
                 <w:szCs w:val="40"/>
                 <w:lang w:val="it-IT" w:eastAsia="en-IN" w:bidi="ml-IN"/>
               </w:rPr>
-            </w:pPr>
-          </w:p>
-        </w:tc>
-        <w:tc>
-          <w:tcPr>
-            <w:tcW w:w="5103" w:type="dxa"/>
-            <w:shd w:val="clear" w:color="auto" w:fill="auto"/>
-          </w:tcPr>
-          <w:p>
-            <w:pPr>
-              <w:widowControl w:val="0"/>
-              <w:autoSpaceDE w:val="0"/>
-              <w:autoSpaceDN w:val="0"/>
-              <w:adjustRightInd w:val="0"/>
-              <w:spacing w:before="0" w:line="240" w:lineRule="auto"/>
-              <w:jc w:val="center"/>
-              <w:rPr>
-                <w:rFonts w:ascii="BRH Malayalam Extra" w:eastAsia="Times New Roman" w:hAnsi="BRH Malayalam Extra" w:cs="BRH Malayalam Extra"/>
-                <w:color w:val="000000"/>
-                <w:sz w:val="40"/>
-                <w:szCs w:val="40"/>
-                <w:lang w:val="it-IT" w:eastAsia="en-IN" w:bidi="ml-IN"/>
-              </w:rPr>
-            </w:pPr>
-          </w:p>
-        </w:tc>
-      </w:tr>
-      <w:tr>
-        <w:trPr>
-          <w:trHeight w:val="918"/>
-        </w:trPr>
-        <w:tc>
-          <w:tcPr>
-            <w:tcW w:w="4048" w:type="dxa"/>
-            <w:shd w:val="clear" w:color="auto" w:fill="auto"/>
-          </w:tcPr>
-          <w:p>
-            <w:pPr>
-              <w:widowControl w:val="0"/>
-              <w:tabs>
-                <w:tab w:val="left" w:pos="993"/>
-              </w:tabs>
-              <w:autoSpaceDE w:val="0"/>
-              <w:autoSpaceDN w:val="0"/>
-              <w:adjustRightInd w:val="0"/>
-              <w:spacing w:before="0" w:line="240" w:lineRule="auto"/>
-              <w:rPr>
-                <w:rFonts w:eastAsia="Times New Roman" w:cs="Arial"/>
-                <w:b/>
-                <w:color w:val="000000"/>
-                <w:sz w:val="32"/>
-                <w:szCs w:val="32"/>
-                <w:lang w:val="it-IT" w:eastAsia="en-IN" w:bidi="ml-IN"/>
-              </w:rPr>
-            </w:pPr>
-          </w:p>
-        </w:tc>
-        <w:tc>
-          <w:tcPr>
-            <w:tcW w:w="4819" w:type="dxa"/>
-            <w:shd w:val="clear" w:color="auto" w:fill="auto"/>
-          </w:tcPr>
-          <w:p>
-            <w:pPr>
-              <w:widowControl w:val="0"/>
-              <w:autoSpaceDE w:val="0"/>
-              <w:autoSpaceDN w:val="0"/>
-              <w:adjustRightInd w:val="0"/>
-              <w:spacing w:before="0" w:line="240" w:lineRule="auto"/>
-              <w:jc w:val="center"/>
-              <w:rPr>
-                <w:rFonts w:ascii="BRH Malayalam Extra" w:eastAsia="Times New Roman" w:hAnsi="BRH Malayalam Extra" w:cs="BRH Malayalam Extra"/>
-                <w:color w:val="000000"/>
-                <w:sz w:val="40"/>
-                <w:szCs w:val="40"/>
-                <w:lang w:val="it-IT" w:eastAsia="en-IN" w:bidi="ml-IN"/>
-              </w:rPr>
-            </w:pPr>
-          </w:p>
-        </w:tc>
-        <w:tc>
-          <w:tcPr>
-            <w:tcW w:w="5103" w:type="dxa"/>
-            <w:shd w:val="clear" w:color="auto" w:fill="auto"/>
-          </w:tcPr>
-          <w:p>
-            <w:pPr>
-              <w:widowControl w:val="0"/>
-              <w:autoSpaceDE w:val="0"/>
-              <w:autoSpaceDN w:val="0"/>
-              <w:adjustRightInd w:val="0"/>
-              <w:spacing w:before="0" w:line="240" w:lineRule="auto"/>
-              <w:jc w:val="center"/>
-              <w:rPr>
-                <w:rFonts w:ascii="BRH Malayalam Extra" w:eastAsia="Times New Roman" w:hAnsi="BRH Malayalam Extra" w:cs="BRH Malayalam Extra"/>
-                <w:color w:val="000000"/>
-                <w:sz w:val="40"/>
-                <w:szCs w:val="40"/>
-                <w:lang w:val="it-IT" w:eastAsia="en-IN" w:bidi="ml-IN"/>
-              </w:rPr>
-            </w:pPr>
-          </w:p>
-        </w:tc>
-      </w:tr>
-      <w:tr>
-        <w:trPr>
-          <w:trHeight w:val="918"/>
-        </w:trPr>
-        <w:tc>
-          <w:tcPr>
-            <w:tcW w:w="4048" w:type="dxa"/>
-            <w:shd w:val="clear" w:color="auto" w:fill="auto"/>
-          </w:tcPr>
-          <w:p>
-            <w:pPr>
-              <w:widowControl w:val="0"/>
-              <w:tabs>
-                <w:tab w:val="left" w:pos="993"/>
-              </w:tabs>
-              <w:autoSpaceDE w:val="0"/>
-              <w:autoSpaceDN w:val="0"/>
-              <w:adjustRightInd w:val="0"/>
-              <w:spacing w:before="0" w:line="240" w:lineRule="auto"/>
-              <w:rPr>
-                <w:rFonts w:eastAsia="Times New Roman" w:cs="Arial"/>
-                <w:b/>
-                <w:color w:val="000000"/>
-                <w:sz w:val="32"/>
-                <w:szCs w:val="32"/>
-                <w:lang w:val="it-IT" w:eastAsia="en-IN" w:bidi="ml-IN"/>
-              </w:rPr>
-            </w:pPr>
-          </w:p>
-        </w:tc>
-        <w:tc>
-          <w:tcPr>
-            <w:tcW w:w="4819" w:type="dxa"/>
-            <w:shd w:val="clear" w:color="auto" w:fill="auto"/>
-          </w:tcPr>
-          <w:p>
-            <w:pPr>
-              <w:widowControl w:val="0"/>
-              <w:autoSpaceDE w:val="0"/>
-              <w:autoSpaceDN w:val="0"/>
-              <w:adjustRightInd w:val="0"/>
-              <w:spacing w:before="0" w:line="240" w:lineRule="auto"/>
-              <w:jc w:val="center"/>
-              <w:rPr>
-                <w:rFonts w:ascii="BRH Malayalam Extra" w:eastAsia="Times New Roman" w:hAnsi="BRH Malayalam Extra" w:cs="BRH Malayalam Extra"/>
-                <w:color w:val="000000"/>
-                <w:sz w:val="40"/>
-                <w:szCs w:val="40"/>
-                <w:lang w:val="it-IT" w:eastAsia="en-IN" w:bidi="ml-IN"/>
-              </w:rPr>
-            </w:pPr>
-          </w:p>
-        </w:tc>
-        <w:tc>
-          <w:tcPr>
-            <w:tcW w:w="5103" w:type="dxa"/>
-            <w:shd w:val="clear" w:color="auto" w:fill="auto"/>
-          </w:tcPr>
-          <w:p>
-            <w:pPr>
-              <w:widowControl w:val="0"/>
-              <w:autoSpaceDE w:val="0"/>
-              <w:autoSpaceDN w:val="0"/>
-              <w:adjustRightInd w:val="0"/>
-              <w:spacing w:before="0" w:line="240" w:lineRule="auto"/>
-              <w:jc w:val="center"/>
-              <w:rPr>
-                <w:rFonts w:ascii="BRH Malayalam Extra" w:eastAsia="Times New Roman" w:hAnsi="BRH Malayalam Extra" w:cs="BRH Malayalam Extra"/>
-                <w:color w:val="000000"/>
-                <w:sz w:val="40"/>
-                <w:szCs w:val="40"/>
-                <w:lang w:val="it-IT" w:eastAsia="en-IN" w:bidi="ml-IN"/>
-              </w:rPr>
-            </w:pPr>
+              <w:t xml:space="preserve"> |</w:t>
+            </w:r>
           </w:p>
         </w:tc>
       </w:tr>
@@ -1194,84 +1472,6 @@
         </w:rPr>
         <w:t>==================</w:t>
       </w:r>
-    </w:p>
-    <w:p>
-      <w:pPr>
-        <w:spacing w:before="0" w:line="240" w:lineRule="auto"/>
-        <w:jc w:val="center"/>
-        <w:rPr>
-          <w:b/>
-          <w:bCs/>
-          <w:sz w:val="32"/>
-          <w:szCs w:val="32"/>
-          <w:u w:val="single"/>
-        </w:rPr>
-      </w:pPr>
-    </w:p>
-    <w:p>
-      <w:pPr>
-        <w:spacing w:before="0" w:line="240" w:lineRule="auto"/>
-        <w:jc w:val="center"/>
-        <w:rPr>
-          <w:b/>
-          <w:bCs/>
-          <w:sz w:val="32"/>
-          <w:szCs w:val="32"/>
-          <w:u w:val="single"/>
-        </w:rPr>
-      </w:pPr>
-    </w:p>
-    <w:p>
-      <w:pPr>
-        <w:spacing w:before="0" w:line="240" w:lineRule="auto"/>
-        <w:jc w:val="center"/>
-        <w:rPr>
-          <w:b/>
-          <w:bCs/>
-          <w:sz w:val="32"/>
-          <w:szCs w:val="32"/>
-          <w:u w:val="single"/>
-        </w:rPr>
-      </w:pPr>
-    </w:p>
-    <w:p>
-      <w:pPr>
-        <w:spacing w:before="0" w:line="240" w:lineRule="auto"/>
-        <w:jc w:val="center"/>
-        <w:rPr>
-          <w:b/>
-          <w:bCs/>
-          <w:sz w:val="32"/>
-          <w:szCs w:val="32"/>
-          <w:u w:val="single"/>
-        </w:rPr>
-      </w:pPr>
-    </w:p>
-    <w:p>
-      <w:pPr>
-        <w:spacing w:before="0" w:line="240" w:lineRule="auto"/>
-        <w:jc w:val="center"/>
-        <w:rPr>
-          <w:b/>
-          <w:bCs/>
-          <w:sz w:val="32"/>
-          <w:szCs w:val="32"/>
-          <w:u w:val="single"/>
-        </w:rPr>
-      </w:pPr>
-    </w:p>
-    <w:p>
-      <w:pPr>
-        <w:spacing w:before="0" w:line="240" w:lineRule="auto"/>
-        <w:jc w:val="center"/>
-        <w:rPr>
-          <w:b/>
-          <w:bCs/>
-          <w:sz w:val="32"/>
-          <w:szCs w:val="32"/>
-          <w:u w:val="single"/>
-        </w:rPr>
-      </w:pPr>
     </w:p>
     <w:p>
       <w:pPr>
@@ -2047,97 +2247,6 @@
           <w:u w:val="single"/>
         </w:rPr>
       </w:pPr>
-    </w:p>
-    <w:p>
-      <w:pPr>
-        <w:spacing w:before="0" w:line="240" w:lineRule="auto"/>
-        <w:jc w:val="center"/>
-        <w:rPr>
-          <w:b/>
-          <w:bCs/>
-          <w:sz w:val="32"/>
-          <w:szCs w:val="32"/>
-          <w:u w:val="single"/>
-        </w:rPr>
-      </w:pPr>
-    </w:p>
-    <w:p>
-      <w:pPr>
-        <w:spacing w:before="0" w:line="240" w:lineRule="auto"/>
-        <w:jc w:val="center"/>
-        <w:rPr>
-          <w:b/>
-          <w:bCs/>
-          <w:sz w:val="32"/>
-          <w:szCs w:val="32"/>
-          <w:u w:val="single"/>
-        </w:rPr>
-      </w:pPr>
-    </w:p>
-    <w:p>
-      <w:pPr>
-        <w:spacing w:before="0" w:line="240" w:lineRule="auto"/>
-        <w:jc w:val="center"/>
-        <w:rPr>
-          <w:b/>
-          <w:bCs/>
-          <w:sz w:val="32"/>
-          <w:szCs w:val="32"/>
-          <w:u w:val="single"/>
-        </w:rPr>
-      </w:pPr>
-    </w:p>
-    <w:p>
-      <w:pPr>
-        <w:spacing w:before="0" w:line="240" w:lineRule="auto"/>
-        <w:jc w:val="center"/>
-        <w:rPr>
-          <w:b/>
-          <w:bCs/>
-          <w:sz w:val="32"/>
-          <w:szCs w:val="32"/>
-          <w:u w:val="single"/>
-        </w:rPr>
-      </w:pPr>
-    </w:p>
-    <w:p>
-      <w:pPr>
-        <w:spacing w:before="0" w:line="240" w:lineRule="auto"/>
-        <w:jc w:val="center"/>
-        <w:rPr>
-          <w:b/>
-          <w:bCs/>
-          <w:sz w:val="32"/>
-          <w:szCs w:val="32"/>
-          <w:u w:val="single"/>
-        </w:rPr>
-      </w:pPr>
-    </w:p>
-    <w:p>
-      <w:pPr>
-        <w:spacing w:before="0" w:line="240" w:lineRule="auto"/>
-        <w:jc w:val="center"/>
-        <w:rPr>
-          <w:b/>
-          <w:bCs/>
-          <w:sz w:val="32"/>
-          <w:szCs w:val="32"/>
-          <w:u w:val="single"/>
-        </w:rPr>
-      </w:pPr>
-    </w:p>
-    <w:p>
-      <w:pPr>
-        <w:spacing w:before="0" w:line="240" w:lineRule="auto"/>
-        <w:jc w:val="center"/>
-        <w:rPr>
-          <w:b/>
-          <w:bCs/>
-          <w:sz w:val="32"/>
-          <w:szCs w:val="32"/>
-          <w:u w:val="single"/>
-        </w:rPr>
-      </w:pPr>
       <w:r>
         <w:rPr>
           <w:b/>
@@ -3623,6 +3732,7 @@
                 <w:szCs w:val="32"/>
                 <w:lang w:val="en-IN" w:eastAsia="en-IN" w:bidi="ml-IN"/>
               </w:rPr>
+              <w:lastRenderedPageBreak/>
               <w:t>T.S.1.1.</w:t>
             </w:r>
             <w:r>
@@ -4342,7 +4452,6 @@
                 <w:szCs w:val="32"/>
                 <w:lang w:val="en-IN" w:eastAsia="en-IN" w:bidi="ml-IN"/>
               </w:rPr>
-              <w:lastRenderedPageBreak/>
               <w:t>T.S.1.1.</w:t>
             </w:r>
             <w:r>
@@ -5627,6 +5736,7 @@
                 <w:szCs w:val="32"/>
                 <w:lang w:val="en-IN" w:eastAsia="en-IN" w:bidi="ml-IN"/>
               </w:rPr>
+              <w:lastRenderedPageBreak/>
               <w:t>T.S.1.1.5.1 - Kramam</w:t>
             </w:r>
           </w:p>
@@ -6358,7 +6468,6 @@
                 <w:szCs w:val="32"/>
                 <w:lang w:val="en-IN" w:eastAsia="en-IN" w:bidi="ml-IN"/>
               </w:rPr>
-              <w:lastRenderedPageBreak/>
               <w:t>T.S.1.1.5.2</w:t>
             </w:r>
             <w:r>
@@ -7379,7 +7488,10 @@
           <w:u w:val="single"/>
         </w:rPr>
       </w:pPr>
-      <w:r>
+    </w:p>
+    <w:p>
+      <w:pPr>
+        <w:jc w:val="center"/>
         <w:rPr>
           <w:b/>
           <w:bCs/>
@@ -7387,6 +7499,52 @@
           <w:szCs w:val="32"/>
           <w:u w:val="single"/>
         </w:rPr>
+      </w:pPr>
+    </w:p>
+    <w:p>
+      <w:pPr>
+        <w:jc w:val="center"/>
+        <w:rPr>
+          <w:b/>
+          <w:bCs/>
+          <w:sz w:val="32"/>
+          <w:szCs w:val="32"/>
+          <w:u w:val="single"/>
+        </w:rPr>
+      </w:pPr>
+    </w:p>
+    <w:p>
+      <w:pPr>
+        <w:jc w:val="center"/>
+        <w:rPr>
+          <w:b/>
+          <w:bCs/>
+          <w:sz w:val="32"/>
+          <w:szCs w:val="32"/>
+          <w:u w:val="single"/>
+        </w:rPr>
+      </w:pPr>
+    </w:p>
+    <w:p>
+      <w:pPr>
+        <w:jc w:val="center"/>
+        <w:rPr>
+          <w:b/>
+          <w:bCs/>
+          <w:sz w:val="32"/>
+          <w:szCs w:val="32"/>
+          <w:u w:val="single"/>
+        </w:rPr>
+      </w:pPr>
+      <w:r>
+        <w:rPr>
+          <w:b/>
+          <w:bCs/>
+          <w:sz w:val="32"/>
+          <w:szCs w:val="32"/>
+          <w:u w:val="single"/>
+        </w:rPr>
+        <w:lastRenderedPageBreak/>
         <w:t xml:space="preserve">TS </w:t>
       </w:r>
       <w:r>
@@ -8370,7 +8528,6 @@
           <w:sz w:val="36"/>
           <w:szCs w:val="32"/>
         </w:rPr>
-        <w:lastRenderedPageBreak/>
         <w:t>=========================</w:t>
       </w:r>
     </w:p>

</xml_diff>

<commit_message>
nmv 30 01 2026
</commit_message>
<xml_diff>
--- a/TS-Kramam/TS-1.1/TS 1.1 Malayalam Krama Paatam Corrections.docx
+++ b/TS-Kramam/TS-1.1/TS 1.1 Malayalam Krama Paatam Corrections.docx
@@ -62,9 +62,8 @@
           <w:szCs w:val="32"/>
           <w:u w:val="single"/>
         </w:rPr>
-        <w:t xml:space="preserve"> Corrections –Observed </w:t>
+        <w:t xml:space="preserve"> Corrections –Observed till </w:t>
       </w:r>
-      <w:proofErr w:type="gramStart"/>
       <w:r>
         <w:rPr>
           <w:b/>
@@ -73,20 +72,8 @@
           <w:szCs w:val="32"/>
           <w:u w:val="single"/>
         </w:rPr>
-        <w:t xml:space="preserve">till </w:t>
+        <w:t>31st Jan 2026</w:t>
       </w:r>
-      <w:r>
-        <w:rPr>
-          <w:b/>
-          <w:bCs/>
-          <w:sz w:val="32"/>
-          <w:szCs w:val="32"/>
-          <w:highlight w:val="red"/>
-          <w:u w:val="single"/>
-        </w:rPr>
-        <w:t>?????</w:t>
-      </w:r>
-      <w:proofErr w:type="gramEnd"/>
     </w:p>
     <w:p>
       <w:pPr>
@@ -249,7 +236,6 @@
         <w:tc>
           <w:tcPr>
             <w:tcW w:w="4048" w:type="dxa"/>
-            <w:shd w:val="clear" w:color="auto" w:fill="auto"/>
           </w:tcPr>
           <w:p>
             <w:pPr>
@@ -363,7 +349,6 @@
         <w:tc>
           <w:tcPr>
             <w:tcW w:w="4819" w:type="dxa"/>
-            <w:shd w:val="clear" w:color="auto" w:fill="auto"/>
           </w:tcPr>
           <w:p>
             <w:pPr>
@@ -448,7 +433,6 @@
         <w:tc>
           <w:tcPr>
             <w:tcW w:w="5103" w:type="dxa"/>
-            <w:shd w:val="clear" w:color="auto" w:fill="auto"/>
           </w:tcPr>
           <w:p>
             <w:pPr>
@@ -527,7 +511,6 @@
         <w:tc>
           <w:tcPr>
             <w:tcW w:w="4048" w:type="dxa"/>
-            <w:shd w:val="clear" w:color="auto" w:fill="auto"/>
           </w:tcPr>
           <w:p>
             <w:pPr>
@@ -656,7 +639,6 @@
         <w:tc>
           <w:tcPr>
             <w:tcW w:w="4819" w:type="dxa"/>
-            <w:shd w:val="clear" w:color="auto" w:fill="auto"/>
           </w:tcPr>
           <w:p>
             <w:pPr>
@@ -750,7 +732,6 @@
         <w:tc>
           <w:tcPr>
             <w:tcW w:w="5103" w:type="dxa"/>
-            <w:shd w:val="clear" w:color="auto" w:fill="auto"/>
           </w:tcPr>
           <w:p>
             <w:pPr>
@@ -859,7 +840,6 @@
         <w:tc>
           <w:tcPr>
             <w:tcW w:w="4048" w:type="dxa"/>
-            <w:shd w:val="clear" w:color="auto" w:fill="auto"/>
           </w:tcPr>
           <w:p>
             <w:pPr>
@@ -900,29 +880,7 @@
                 <w:szCs w:val="32"/>
                 <w:lang w:val="en-IN" w:eastAsia="en-IN" w:bidi="ml-IN"/>
               </w:rPr>
-              <w:t>13</w:t>
-            </w:r>
-            <w:r>
-              <w:rPr>
-                <w:rFonts w:eastAsia="Times New Roman" w:cs="Arial"/>
-                <w:b/>
-                <w:color w:val="000000"/>
-                <w:sz w:val="32"/>
-                <w:szCs w:val="32"/>
-                <w:lang w:val="en-IN" w:eastAsia="en-IN" w:bidi="ml-IN"/>
-              </w:rPr>
-              <w:t>.</w:t>
-            </w:r>
-            <w:r>
-              <w:rPr>
-                <w:rFonts w:eastAsia="Times New Roman" w:cs="Arial"/>
-                <w:b/>
-                <w:color w:val="000000"/>
-                <w:sz w:val="32"/>
-                <w:szCs w:val="32"/>
-                <w:lang w:val="en-IN" w:eastAsia="en-IN" w:bidi="ml-IN"/>
-              </w:rPr>
-              <w:t>3</w:t>
+              <w:t>13.3</w:t>
             </w:r>
             <w:r>
               <w:rPr>
@@ -1043,7 +1001,6 @@
         <w:tc>
           <w:tcPr>
             <w:tcW w:w="4819" w:type="dxa"/>
-            <w:shd w:val="clear" w:color="auto" w:fill="auto"/>
           </w:tcPr>
           <w:p>
             <w:pPr>
@@ -1247,7 +1204,6 @@
         <w:tc>
           <w:tcPr>
             <w:tcW w:w="5103" w:type="dxa"/>
-            <w:shd w:val="clear" w:color="auto" w:fill="auto"/>
           </w:tcPr>
           <w:p>
             <w:pPr>
@@ -1720,7 +1676,6 @@
         <w:tc>
           <w:tcPr>
             <w:tcW w:w="4048" w:type="dxa"/>
-            <w:shd w:val="clear" w:color="auto" w:fill="auto"/>
           </w:tcPr>
           <w:p>
             <w:pPr>
@@ -1753,7 +1708,6 @@
         <w:tc>
           <w:tcPr>
             <w:tcW w:w="4819" w:type="dxa"/>
-            <w:shd w:val="clear" w:color="auto" w:fill="auto"/>
           </w:tcPr>
           <w:p>
             <w:pPr>
@@ -1786,7 +1740,6 @@
         <w:tc>
           <w:tcPr>
             <w:tcW w:w="5103" w:type="dxa"/>
-            <w:shd w:val="clear" w:color="auto" w:fill="auto"/>
           </w:tcPr>
           <w:p>
             <w:pPr>
@@ -2101,7 +2054,6 @@
         <w:tc>
           <w:tcPr>
             <w:tcW w:w="4048" w:type="dxa"/>
-            <w:shd w:val="clear" w:color="auto" w:fill="auto"/>
           </w:tcPr>
           <w:p>
             <w:pPr>
@@ -2134,7 +2086,6 @@
         <w:tc>
           <w:tcPr>
             <w:tcW w:w="4819" w:type="dxa"/>
-            <w:shd w:val="clear" w:color="auto" w:fill="auto"/>
           </w:tcPr>
           <w:p>
             <w:pPr>
@@ -2167,7 +2118,6 @@
         <w:tc>
           <w:tcPr>
             <w:tcW w:w="5103" w:type="dxa"/>
-            <w:shd w:val="clear" w:color="auto" w:fill="auto"/>
           </w:tcPr>
           <w:p>
             <w:pPr>
@@ -2469,7 +2419,6 @@
         <w:tc>
           <w:tcPr>
             <w:tcW w:w="4048" w:type="dxa"/>
-            <w:shd w:val="clear" w:color="auto" w:fill="auto"/>
           </w:tcPr>
           <w:p>
             <w:pPr>
@@ -2605,7 +2554,6 @@
         <w:tc>
           <w:tcPr>
             <w:tcW w:w="4819" w:type="dxa"/>
-            <w:shd w:val="clear" w:color="auto" w:fill="auto"/>
           </w:tcPr>
           <w:p>
             <w:pPr>
@@ -2856,7 +2804,6 @@
         <w:tc>
           <w:tcPr>
             <w:tcW w:w="5103" w:type="dxa"/>
-            <w:shd w:val="clear" w:color="auto" w:fill="auto"/>
           </w:tcPr>
           <w:p>
             <w:pPr>
@@ -3090,7 +3037,6 @@
         <w:tc>
           <w:tcPr>
             <w:tcW w:w="4048" w:type="dxa"/>
-            <w:shd w:val="clear" w:color="auto" w:fill="auto"/>
           </w:tcPr>
           <w:p>
             <w:pPr>
@@ -3230,7 +3176,6 @@
         <w:tc>
           <w:tcPr>
             <w:tcW w:w="4819" w:type="dxa"/>
-            <w:shd w:val="clear" w:color="auto" w:fill="auto"/>
           </w:tcPr>
           <w:p>
             <w:pPr>
@@ -3313,7 +3258,6 @@
         <w:tc>
           <w:tcPr>
             <w:tcW w:w="5103" w:type="dxa"/>
-            <w:shd w:val="clear" w:color="auto" w:fill="auto"/>
           </w:tcPr>
           <w:p>
             <w:pPr>
@@ -3401,7 +3345,6 @@
         <w:tc>
           <w:tcPr>
             <w:tcW w:w="4048" w:type="dxa"/>
-            <w:shd w:val="clear" w:color="auto" w:fill="auto"/>
           </w:tcPr>
           <w:p>
             <w:pPr>
@@ -3541,7 +3484,6 @@
         <w:tc>
           <w:tcPr>
             <w:tcW w:w="4819" w:type="dxa"/>
-            <w:shd w:val="clear" w:color="auto" w:fill="auto"/>
           </w:tcPr>
           <w:p>
             <w:pPr>
@@ -3624,7 +3566,6 @@
         <w:tc>
           <w:tcPr>
             <w:tcW w:w="5103" w:type="dxa"/>
-            <w:shd w:val="clear" w:color="auto" w:fill="auto"/>
           </w:tcPr>
           <w:p>
             <w:pPr>
@@ -3702,7 +3643,6 @@
         <w:tc>
           <w:tcPr>
             <w:tcW w:w="4048" w:type="dxa"/>
-            <w:shd w:val="clear" w:color="auto" w:fill="auto"/>
           </w:tcPr>
           <w:p>
             <w:pPr>
@@ -3865,7 +3805,6 @@
         <w:tc>
           <w:tcPr>
             <w:tcW w:w="4819" w:type="dxa"/>
-            <w:shd w:val="clear" w:color="auto" w:fill="auto"/>
           </w:tcPr>
           <w:p>
             <w:pPr>
@@ -3918,7 +3857,6 @@
         <w:tc>
           <w:tcPr>
             <w:tcW w:w="5103" w:type="dxa"/>
-            <w:shd w:val="clear" w:color="auto" w:fill="auto"/>
           </w:tcPr>
           <w:p>
             <w:pPr>
@@ -3976,7 +3914,6 @@
         <w:tc>
           <w:tcPr>
             <w:tcW w:w="4048" w:type="dxa"/>
-            <w:shd w:val="clear" w:color="auto" w:fill="auto"/>
           </w:tcPr>
           <w:p>
             <w:pPr>
@@ -4116,7 +4053,6 @@
         <w:tc>
           <w:tcPr>
             <w:tcW w:w="4819" w:type="dxa"/>
-            <w:shd w:val="clear" w:color="auto" w:fill="auto"/>
           </w:tcPr>
           <w:p>
             <w:pPr>
@@ -4262,7 +4198,6 @@
         <w:tc>
           <w:tcPr>
             <w:tcW w:w="5103" w:type="dxa"/>
-            <w:shd w:val="clear" w:color="auto" w:fill="auto"/>
           </w:tcPr>
           <w:p>
             <w:pPr>
@@ -4422,7 +4357,6 @@
         <w:tc>
           <w:tcPr>
             <w:tcW w:w="4048" w:type="dxa"/>
-            <w:shd w:val="clear" w:color="auto" w:fill="auto"/>
           </w:tcPr>
           <w:p>
             <w:pPr>
@@ -4584,7 +4518,6 @@
         <w:tc>
           <w:tcPr>
             <w:tcW w:w="4819" w:type="dxa"/>
-            <w:shd w:val="clear" w:color="auto" w:fill="auto"/>
           </w:tcPr>
           <w:p>
             <w:pPr>
@@ -4713,7 +4646,6 @@
         <w:tc>
           <w:tcPr>
             <w:tcW w:w="5103" w:type="dxa"/>
-            <w:shd w:val="clear" w:color="auto" w:fill="auto"/>
           </w:tcPr>
           <w:p>
             <w:pPr>
@@ -5265,7 +5197,6 @@
         <w:tc>
           <w:tcPr>
             <w:tcW w:w="3594" w:type="dxa"/>
-            <w:shd w:val="clear" w:color="auto" w:fill="auto"/>
           </w:tcPr>
           <w:p>
             <w:pPr>
@@ -5352,7 +5283,6 @@
         <w:tc>
           <w:tcPr>
             <w:tcW w:w="4819" w:type="dxa"/>
-            <w:shd w:val="clear" w:color="auto" w:fill="auto"/>
           </w:tcPr>
           <w:p>
             <w:pPr>
@@ -5416,7 +5346,6 @@
         <w:tc>
           <w:tcPr>
             <w:tcW w:w="5103" w:type="dxa"/>
-            <w:shd w:val="clear" w:color="auto" w:fill="auto"/>
           </w:tcPr>
           <w:p>
             <w:pPr>
@@ -5493,7 +5422,6 @@
         <w:tc>
           <w:tcPr>
             <w:tcW w:w="3594" w:type="dxa"/>
-            <w:shd w:val="clear" w:color="auto" w:fill="auto"/>
           </w:tcPr>
           <w:p>
             <w:pPr>
@@ -5580,7 +5508,6 @@
         <w:tc>
           <w:tcPr>
             <w:tcW w:w="4819" w:type="dxa"/>
-            <w:shd w:val="clear" w:color="auto" w:fill="auto"/>
           </w:tcPr>
           <w:p>
             <w:pPr>
@@ -5643,7 +5570,6 @@
         <w:tc>
           <w:tcPr>
             <w:tcW w:w="5103" w:type="dxa"/>
-            <w:shd w:val="clear" w:color="auto" w:fill="auto"/>
           </w:tcPr>
           <w:p>
             <w:pPr>
@@ -5708,7 +5634,6 @@
         <w:tc>
           <w:tcPr>
             <w:tcW w:w="3594" w:type="dxa"/>
-            <w:shd w:val="clear" w:color="auto" w:fill="auto"/>
           </w:tcPr>
           <w:p>
             <w:pPr>
@@ -5796,7 +5721,6 @@
         <w:tc>
           <w:tcPr>
             <w:tcW w:w="4819" w:type="dxa"/>
-            <w:shd w:val="clear" w:color="auto" w:fill="auto"/>
           </w:tcPr>
           <w:p>
             <w:pPr>
@@ -5890,7 +5814,6 @@
         <w:tc>
           <w:tcPr>
             <w:tcW w:w="5103" w:type="dxa"/>
-            <w:shd w:val="clear" w:color="auto" w:fill="auto"/>
           </w:tcPr>
           <w:p>
             <w:pPr>
@@ -5990,7 +5913,6 @@
         <w:tc>
           <w:tcPr>
             <w:tcW w:w="3594" w:type="dxa"/>
-            <w:shd w:val="clear" w:color="auto" w:fill="auto"/>
           </w:tcPr>
           <w:p>
             <w:pPr>
@@ -6077,7 +5999,6 @@
         <w:tc>
           <w:tcPr>
             <w:tcW w:w="4819" w:type="dxa"/>
-            <w:shd w:val="clear" w:color="auto" w:fill="auto"/>
           </w:tcPr>
           <w:p>
             <w:pPr>
@@ -6256,7 +6177,6 @@
         <w:tc>
           <w:tcPr>
             <w:tcW w:w="5103" w:type="dxa"/>
-            <w:shd w:val="clear" w:color="auto" w:fill="auto"/>
           </w:tcPr>
           <w:p>
             <w:pPr>
@@ -6440,7 +6360,6 @@
         <w:tc>
           <w:tcPr>
             <w:tcW w:w="3594" w:type="dxa"/>
-            <w:shd w:val="clear" w:color="auto" w:fill="auto"/>
           </w:tcPr>
           <w:p>
             <w:pPr>
@@ -6547,7 +6466,6 @@
         <w:tc>
           <w:tcPr>
             <w:tcW w:w="4819" w:type="dxa"/>
-            <w:shd w:val="clear" w:color="auto" w:fill="auto"/>
           </w:tcPr>
           <w:p>
             <w:pPr>
@@ -6653,7 +6571,6 @@
         <w:tc>
           <w:tcPr>
             <w:tcW w:w="5103" w:type="dxa"/>
-            <w:shd w:val="clear" w:color="auto" w:fill="auto"/>
           </w:tcPr>
           <w:p>
             <w:pPr>
@@ -6764,7 +6681,6 @@
         <w:tc>
           <w:tcPr>
             <w:tcW w:w="3594" w:type="dxa"/>
-            <w:shd w:val="clear" w:color="auto" w:fill="auto"/>
           </w:tcPr>
           <w:p>
             <w:pPr>
@@ -6923,7 +6839,6 @@
         <w:tc>
           <w:tcPr>
             <w:tcW w:w="4819" w:type="dxa"/>
-            <w:shd w:val="clear" w:color="auto" w:fill="auto"/>
           </w:tcPr>
           <w:p>
             <w:pPr>
@@ -7012,7 +6927,6 @@
         <w:tc>
           <w:tcPr>
             <w:tcW w:w="5103" w:type="dxa"/>
-            <w:shd w:val="clear" w:color="auto" w:fill="auto"/>
           </w:tcPr>
           <w:p>
             <w:pPr>
@@ -7110,7 +7024,6 @@
               <w:bottom w:val="single" w:sz="4" w:space="0" w:color="000000"/>
               <w:right w:val="single" w:sz="4" w:space="0" w:color="000000"/>
             </w:tcBorders>
-            <w:shd w:val="clear" w:color="auto" w:fill="auto"/>
           </w:tcPr>
           <w:p>
             <w:pPr>
@@ -7266,7 +7179,6 @@
               <w:bottom w:val="single" w:sz="4" w:space="0" w:color="000000"/>
               <w:right w:val="single" w:sz="4" w:space="0" w:color="000000"/>
             </w:tcBorders>
-            <w:shd w:val="clear" w:color="auto" w:fill="auto"/>
           </w:tcPr>
           <w:p>
             <w:pPr>
@@ -7363,7 +7275,6 @@
               <w:bottom w:val="single" w:sz="4" w:space="0" w:color="000000"/>
               <w:right w:val="single" w:sz="4" w:space="0" w:color="000000"/>
             </w:tcBorders>
-            <w:shd w:val="clear" w:color="auto" w:fill="auto"/>
           </w:tcPr>
           <w:p>
             <w:pPr>
@@ -7786,7 +7697,6 @@
         <w:tc>
           <w:tcPr>
             <w:tcW w:w="2978" w:type="dxa"/>
-            <w:shd w:val="clear" w:color="auto" w:fill="auto"/>
           </w:tcPr>
           <w:p>
             <w:pPr>
@@ -7891,7 +7801,6 @@
         <w:tc>
           <w:tcPr>
             <w:tcW w:w="4819" w:type="dxa"/>
-            <w:shd w:val="clear" w:color="auto" w:fill="auto"/>
           </w:tcPr>
           <w:p>
             <w:pPr>
@@ -8046,7 +7955,6 @@
         <w:tc>
           <w:tcPr>
             <w:tcW w:w="5103" w:type="dxa"/>
-            <w:shd w:val="clear" w:color="auto" w:fill="auto"/>
           </w:tcPr>
           <w:p>
             <w:pPr>
@@ -8203,7 +8111,6 @@
         <w:tc>
           <w:tcPr>
             <w:tcW w:w="2978" w:type="dxa"/>
-            <w:shd w:val="clear" w:color="auto" w:fill="auto"/>
           </w:tcPr>
           <w:p>
             <w:pPr>
@@ -8317,7 +8224,6 @@
         <w:tc>
           <w:tcPr>
             <w:tcW w:w="4819" w:type="dxa"/>
-            <w:shd w:val="clear" w:color="auto" w:fill="auto"/>
           </w:tcPr>
           <w:p>
             <w:pPr>
@@ -8415,7 +8321,6 @@
         <w:tc>
           <w:tcPr>
             <w:tcW w:w="5103" w:type="dxa"/>
-            <w:shd w:val="clear" w:color="auto" w:fill="auto"/>
           </w:tcPr>
           <w:p>
             <w:pPr>

</xml_diff>

<commit_message>
nmv 04 02 2026
</commit_message>
<xml_diff>
--- a/TS-Kramam/TS-1.1/TS 1.1 Malayalam Krama Paatam Corrections.docx
+++ b/TS-Kramam/TS-1.1/TS 1.1 Malayalam Krama Paatam Corrections.docx
@@ -880,6 +880,459 @@
                 <w:szCs w:val="32"/>
                 <w:lang w:val="en-IN" w:eastAsia="en-IN" w:bidi="ml-IN"/>
               </w:rPr>
+              <w:t>9.3</w:t>
+            </w:r>
+            <w:r>
+              <w:rPr>
+                <w:rFonts w:eastAsia="Times New Roman" w:cs="Arial"/>
+                <w:b/>
+                <w:color w:val="000000"/>
+                <w:sz w:val="32"/>
+                <w:szCs w:val="32"/>
+                <w:lang w:val="en-IN" w:eastAsia="en-IN" w:bidi="ml-IN"/>
+              </w:rPr>
+              <w:t xml:space="preserve"> - Kramam</w:t>
+            </w:r>
+          </w:p>
+          <w:p>
+            <w:pPr>
+              <w:widowControl w:val="0"/>
+              <w:autoSpaceDE w:val="0"/>
+              <w:autoSpaceDN w:val="0"/>
+              <w:adjustRightInd w:val="0"/>
+              <w:spacing w:before="0" w:line="240" w:lineRule="auto"/>
+              <w:rPr>
+                <w:rFonts w:cs="Arial"/>
+                <w:b/>
+                <w:bCs/>
+                <w:sz w:val="32"/>
+                <w:szCs w:val="36"/>
+                <w:lang w:val="en-IN" w:bidi="ml-IN"/>
+              </w:rPr>
+            </w:pPr>
+            <w:r>
+              <w:rPr>
+                <w:rFonts w:cs="Arial"/>
+                <w:b/>
+                <w:bCs/>
+                <w:sz w:val="32"/>
+                <w:szCs w:val="36"/>
+                <w:lang w:val="en-IN" w:bidi="ml-IN"/>
+              </w:rPr>
+              <w:t>Krama Vaakyam No. - 37</w:t>
+            </w:r>
+          </w:p>
+          <w:p>
+            <w:pPr>
+              <w:widowControl w:val="0"/>
+              <w:tabs>
+                <w:tab w:val="left" w:pos="993"/>
+              </w:tabs>
+              <w:autoSpaceDE w:val="0"/>
+              <w:autoSpaceDN w:val="0"/>
+              <w:adjustRightInd w:val="0"/>
+              <w:spacing w:before="0" w:line="240" w:lineRule="auto"/>
+              <w:rPr>
+                <w:rFonts w:eastAsia="Times New Roman" w:cs="Arial"/>
+                <w:b/>
+                <w:color w:val="000000"/>
+                <w:sz w:val="32"/>
+                <w:szCs w:val="32"/>
+                <w:lang w:val="it-IT" w:eastAsia="en-IN" w:bidi="ml-IN"/>
+              </w:rPr>
+            </w:pPr>
+            <w:r>
+              <w:rPr>
+                <w:rFonts w:cs="Arial"/>
+                <w:b/>
+                <w:bCs/>
+                <w:sz w:val="32"/>
+                <w:szCs w:val="36"/>
+                <w:lang w:val="it-IT" w:bidi="ml-IN"/>
+              </w:rPr>
+              <w:t xml:space="preserve">Panchaati No. - </w:t>
+            </w:r>
+            <w:r>
+              <w:rPr>
+                <w:rFonts w:cs="Arial"/>
+                <w:b/>
+                <w:bCs/>
+                <w:sz w:val="32"/>
+                <w:szCs w:val="36"/>
+                <w:lang w:val="it-IT" w:bidi="ml-IN"/>
+              </w:rPr>
+              <w:t>15</w:t>
+            </w:r>
+          </w:p>
+        </w:tc>
+        <w:tc>
+          <w:tcPr>
+            <w:tcW w:w="4819" w:type="dxa"/>
+          </w:tcPr>
+          <w:p>
+            <w:pPr>
+              <w:widowControl w:val="0"/>
+              <w:autoSpaceDE w:val="0"/>
+              <w:autoSpaceDN w:val="0"/>
+              <w:adjustRightInd w:val="0"/>
+              <w:spacing w:before="0" w:line="240" w:lineRule="auto"/>
+              <w:jc w:val="center"/>
+              <w:rPr>
+                <w:rFonts w:ascii="BRH Malayalam Extra" w:eastAsia="Times New Roman" w:hAnsi="BRH Malayalam Extra" w:cs="BRH Malayalam Extra"/>
+                <w:color w:val="000000"/>
+                <w:sz w:val="40"/>
+                <w:szCs w:val="40"/>
+                <w:lang w:val="it-IT" w:eastAsia="en-IN" w:bidi="ml-IN"/>
+              </w:rPr>
+            </w:pPr>
+            <w:r>
+              <w:rPr>
+                <w:rFonts w:ascii="BRH Malayalam Extra" w:eastAsia="Times New Roman" w:hAnsi="BRH Malayalam Extra" w:cs="BRH Malayalam Extra"/>
+                <w:color w:val="000000"/>
+                <w:sz w:val="40"/>
+                <w:szCs w:val="40"/>
+                <w:lang w:val="it-IT" w:eastAsia="en-IN" w:bidi="ml-IN"/>
+              </w:rPr>
+              <w:t>E</w:t>
+            </w:r>
+            <w:r>
+              <w:rPr>
+                <w:rFonts w:ascii="BRH Malayalam Extra" w:eastAsia="Times New Roman" w:hAnsi="BRH Malayalam Extra" w:cs="BRH Malayalam Extra"/>
+                <w:color w:val="000000"/>
+                <w:sz w:val="34"/>
+                <w:szCs w:val="40"/>
+                <w:lang w:val="it-IT" w:eastAsia="en-IN" w:bidi="ml-IN"/>
+              </w:rPr>
+              <w:t>–</w:t>
+            </w:r>
+            <w:r>
+              <w:rPr>
+                <w:rFonts w:ascii="BRH Malayalam Extra" w:eastAsia="Times New Roman" w:hAnsi="BRH Malayalam Extra" w:cs="BRH Malayalam Extra"/>
+                <w:color w:val="000000"/>
+                <w:sz w:val="40"/>
+                <w:szCs w:val="40"/>
+                <w:lang w:val="it-IT" w:eastAsia="en-IN" w:bidi="ml-IN"/>
+              </w:rPr>
+              <w:t>Z</w:t>
+            </w:r>
+            <w:r>
+              <w:rPr>
+                <w:rFonts w:ascii="BRH Malayalam Extra" w:eastAsia="Times New Roman" w:hAnsi="BRH Malayalam Extra" w:cs="BRH Malayalam Extra"/>
+                <w:color w:val="000000"/>
+                <w:sz w:val="34"/>
+                <w:szCs w:val="40"/>
+                <w:lang w:val="it-IT" w:eastAsia="en-IN" w:bidi="ml-IN"/>
+              </w:rPr>
+              <w:t>–</w:t>
+            </w:r>
+            <w:r>
+              <w:rPr>
+                <w:rFonts w:ascii="BRH Malayalam Extra" w:eastAsia="Times New Roman" w:hAnsi="BRH Malayalam Extra" w:cs="BRH Malayalam Extra"/>
+                <w:color w:val="000000"/>
+                <w:sz w:val="40"/>
+                <w:szCs w:val="40"/>
+                <w:lang w:val="it-IT" w:eastAsia="en-IN" w:bidi="ml-IN"/>
+              </w:rPr>
+              <w:t xml:space="preserve">öqzk—sy | </w:t>
+            </w:r>
+          </w:p>
+          <w:p>
+            <w:pPr>
+              <w:widowControl w:val="0"/>
+              <w:autoSpaceDE w:val="0"/>
+              <w:autoSpaceDN w:val="0"/>
+              <w:adjustRightInd w:val="0"/>
+              <w:spacing w:before="0" w:line="240" w:lineRule="auto"/>
+              <w:jc w:val="center"/>
+              <w:rPr>
+                <w:rFonts w:ascii="BRH Malayalam Extra" w:eastAsia="Times New Roman" w:hAnsi="BRH Malayalam Extra" w:cs="BRH Malayalam Extra"/>
+                <w:color w:val="000000"/>
+                <w:sz w:val="40"/>
+                <w:szCs w:val="40"/>
+                <w:lang w:val="it-IT" w:eastAsia="en-IN" w:bidi="ml-IN"/>
+              </w:rPr>
+            </w:pPr>
+            <w:r>
+              <w:rPr>
+                <w:rFonts w:ascii="BRH Malayalam Extra" w:eastAsia="Times New Roman" w:hAnsi="BRH Malayalam Extra" w:cs="BRH Malayalam Extra"/>
+                <w:color w:val="000000"/>
+                <w:sz w:val="40"/>
+                <w:szCs w:val="40"/>
+                <w:lang w:val="it-IT" w:eastAsia="en-IN" w:bidi="ml-IN"/>
+              </w:rPr>
+              <w:t>E</w:t>
+            </w:r>
+            <w:r>
+              <w:rPr>
+                <w:rFonts w:ascii="BRH Malayalam Extra" w:eastAsia="Times New Roman" w:hAnsi="BRH Malayalam Extra" w:cs="BRH Malayalam Extra"/>
+                <w:color w:val="000000"/>
+                <w:sz w:val="34"/>
+                <w:szCs w:val="40"/>
+                <w:lang w:val="it-IT" w:eastAsia="en-IN" w:bidi="ml-IN"/>
+              </w:rPr>
+              <w:t>–</w:t>
+            </w:r>
+            <w:r>
+              <w:rPr>
+                <w:rFonts w:ascii="BRH Malayalam Extra" w:eastAsia="Times New Roman" w:hAnsi="BRH Malayalam Extra" w:cs="BRH Malayalam Extra"/>
+                <w:color w:val="000000"/>
+                <w:sz w:val="40"/>
+                <w:szCs w:val="40"/>
+                <w:lang w:val="it-IT" w:eastAsia="en-IN" w:bidi="ml-IN"/>
+              </w:rPr>
+              <w:t>Z</w:t>
+            </w:r>
+            <w:r>
+              <w:rPr>
+                <w:rFonts w:ascii="BRH Malayalam Extra" w:eastAsia="Times New Roman" w:hAnsi="BRH Malayalam Extra" w:cs="BRH Malayalam Extra"/>
+                <w:color w:val="000000"/>
+                <w:sz w:val="34"/>
+                <w:szCs w:val="40"/>
+                <w:lang w:val="it-IT" w:eastAsia="en-IN" w:bidi="ml-IN"/>
+              </w:rPr>
+              <w:t>–</w:t>
+            </w:r>
+            <w:r>
+              <w:rPr>
+                <w:rFonts w:ascii="BRH Malayalam Extra" w:eastAsia="Times New Roman" w:hAnsi="BRH Malayalam Extra" w:cs="BRH Malayalam Extra"/>
+                <w:color w:val="000000"/>
+                <w:sz w:val="40"/>
+                <w:szCs w:val="40"/>
+                <w:lang w:val="it-IT" w:eastAsia="en-IN" w:bidi="ml-IN"/>
+              </w:rPr>
+              <w:t>ö</w:t>
+            </w:r>
+            <w:r>
+              <w:rPr>
+                <w:rFonts w:ascii="BRH Malayalam Extra" w:eastAsia="Times New Roman" w:hAnsi="BRH Malayalam Extra" w:cs="BRH Malayalam Extra"/>
+                <w:color w:val="000000"/>
+                <w:sz w:val="40"/>
+                <w:szCs w:val="40"/>
+                <w:highlight w:val="yellow"/>
+                <w:lang w:val="it-IT" w:eastAsia="en-IN" w:bidi="ml-IN"/>
+              </w:rPr>
+              <w:t>qz</w:t>
+            </w:r>
+            <w:r>
+              <w:rPr>
+                <w:rFonts w:ascii="BRH Malayalam Extra" w:eastAsia="Times New Roman" w:hAnsi="BRH Malayalam Extra" w:cs="BRH Malayalam Extra"/>
+                <w:color w:val="000000"/>
+                <w:sz w:val="40"/>
+                <w:szCs w:val="40"/>
+                <w:lang w:val="it-IT" w:eastAsia="en-IN" w:bidi="ml-IN"/>
+              </w:rPr>
+              <w:t>Zõ£—Z - öqzJ |</w:t>
+            </w:r>
+          </w:p>
+        </w:tc>
+        <w:tc>
+          <w:tcPr>
+            <w:tcW w:w="5103" w:type="dxa"/>
+          </w:tcPr>
+          <w:p>
+            <w:pPr>
+              <w:widowControl w:val="0"/>
+              <w:autoSpaceDE w:val="0"/>
+              <w:autoSpaceDN w:val="0"/>
+              <w:adjustRightInd w:val="0"/>
+              <w:spacing w:before="0" w:line="240" w:lineRule="auto"/>
+              <w:jc w:val="center"/>
+              <w:rPr>
+                <w:rFonts w:ascii="BRH Malayalam Extra" w:eastAsia="Times New Roman" w:hAnsi="BRH Malayalam Extra" w:cs="BRH Malayalam Extra"/>
+                <w:color w:val="000000"/>
+                <w:sz w:val="40"/>
+                <w:szCs w:val="40"/>
+                <w:lang w:val="it-IT" w:eastAsia="en-IN" w:bidi="ml-IN"/>
+              </w:rPr>
+            </w:pPr>
+            <w:r>
+              <w:rPr>
+                <w:rFonts w:ascii="BRH Malayalam Extra" w:eastAsia="Times New Roman" w:hAnsi="BRH Malayalam Extra" w:cs="BRH Malayalam Extra"/>
+                <w:color w:val="000000"/>
+                <w:sz w:val="40"/>
+                <w:szCs w:val="40"/>
+                <w:lang w:val="it-IT" w:eastAsia="en-IN" w:bidi="ml-IN"/>
+              </w:rPr>
+              <w:t>E</w:t>
+            </w:r>
+            <w:r>
+              <w:rPr>
+                <w:rFonts w:ascii="BRH Malayalam Extra" w:eastAsia="Times New Roman" w:hAnsi="BRH Malayalam Extra" w:cs="BRH Malayalam Extra"/>
+                <w:color w:val="000000"/>
+                <w:sz w:val="34"/>
+                <w:szCs w:val="40"/>
+                <w:lang w:val="it-IT" w:eastAsia="en-IN" w:bidi="ml-IN"/>
+              </w:rPr>
+              <w:t>–</w:t>
+            </w:r>
+            <w:r>
+              <w:rPr>
+                <w:rFonts w:ascii="BRH Malayalam Extra" w:eastAsia="Times New Roman" w:hAnsi="BRH Malayalam Extra" w:cs="BRH Malayalam Extra"/>
+                <w:color w:val="000000"/>
+                <w:sz w:val="40"/>
+                <w:szCs w:val="40"/>
+                <w:lang w:val="it-IT" w:eastAsia="en-IN" w:bidi="ml-IN"/>
+              </w:rPr>
+              <w:t>Z</w:t>
+            </w:r>
+            <w:r>
+              <w:rPr>
+                <w:rFonts w:ascii="BRH Malayalam Extra" w:eastAsia="Times New Roman" w:hAnsi="BRH Malayalam Extra" w:cs="BRH Malayalam Extra"/>
+                <w:color w:val="000000"/>
+                <w:sz w:val="34"/>
+                <w:szCs w:val="40"/>
+                <w:lang w:val="it-IT" w:eastAsia="en-IN" w:bidi="ml-IN"/>
+              </w:rPr>
+              <w:t>–</w:t>
+            </w:r>
+            <w:r>
+              <w:rPr>
+                <w:rFonts w:ascii="BRH Malayalam Extra" w:eastAsia="Times New Roman" w:hAnsi="BRH Malayalam Extra" w:cs="BRH Malayalam Extra"/>
+                <w:color w:val="000000"/>
+                <w:sz w:val="40"/>
+                <w:szCs w:val="40"/>
+                <w:lang w:val="it-IT" w:eastAsia="en-IN" w:bidi="ml-IN"/>
+              </w:rPr>
+              <w:t xml:space="preserve">öqzk—sy | </w:t>
+            </w:r>
+          </w:p>
+          <w:p>
+            <w:pPr>
+              <w:widowControl w:val="0"/>
+              <w:autoSpaceDE w:val="0"/>
+              <w:autoSpaceDN w:val="0"/>
+              <w:adjustRightInd w:val="0"/>
+              <w:spacing w:before="0" w:line="240" w:lineRule="auto"/>
+              <w:jc w:val="center"/>
+              <w:rPr>
+                <w:rFonts w:ascii="BRH Malayalam Extra" w:eastAsia="Times New Roman" w:hAnsi="BRH Malayalam Extra" w:cs="BRH Malayalam Extra"/>
+                <w:color w:val="000000"/>
+                <w:sz w:val="40"/>
+                <w:szCs w:val="40"/>
+                <w:lang w:val="it-IT" w:eastAsia="en-IN" w:bidi="ml-IN"/>
+              </w:rPr>
+            </w:pPr>
+            <w:r>
+              <w:rPr>
+                <w:rFonts w:ascii="BRH Malayalam Extra" w:eastAsia="Times New Roman" w:hAnsi="BRH Malayalam Extra" w:cs="BRH Malayalam Extra"/>
+                <w:color w:val="000000"/>
+                <w:sz w:val="40"/>
+                <w:szCs w:val="40"/>
+                <w:lang w:val="it-IT" w:eastAsia="en-IN" w:bidi="ml-IN"/>
+              </w:rPr>
+              <w:t>E</w:t>
+            </w:r>
+            <w:r>
+              <w:rPr>
+                <w:rFonts w:ascii="BRH Malayalam Extra" w:eastAsia="Times New Roman" w:hAnsi="BRH Malayalam Extra" w:cs="BRH Malayalam Extra"/>
+                <w:color w:val="000000"/>
+                <w:sz w:val="34"/>
+                <w:szCs w:val="40"/>
+                <w:lang w:val="it-IT" w:eastAsia="en-IN" w:bidi="ml-IN"/>
+              </w:rPr>
+              <w:t>–</w:t>
+            </w:r>
+            <w:r>
+              <w:rPr>
+                <w:rFonts w:ascii="BRH Malayalam Extra" w:eastAsia="Times New Roman" w:hAnsi="BRH Malayalam Extra" w:cs="BRH Malayalam Extra"/>
+                <w:color w:val="000000"/>
+                <w:sz w:val="40"/>
+                <w:szCs w:val="40"/>
+                <w:lang w:val="it-IT" w:eastAsia="en-IN" w:bidi="ml-IN"/>
+              </w:rPr>
+              <w:t>Z</w:t>
+            </w:r>
+            <w:r>
+              <w:rPr>
+                <w:rFonts w:ascii="BRH Malayalam Extra" w:eastAsia="Times New Roman" w:hAnsi="BRH Malayalam Extra" w:cs="BRH Malayalam Extra"/>
+                <w:color w:val="000000"/>
+                <w:sz w:val="34"/>
+                <w:szCs w:val="40"/>
+                <w:lang w:val="it-IT" w:eastAsia="en-IN" w:bidi="ml-IN"/>
+              </w:rPr>
+              <w:t>–</w:t>
+            </w:r>
+            <w:r>
+              <w:rPr>
+                <w:rFonts w:ascii="BRH Malayalam Extra" w:eastAsia="Times New Roman" w:hAnsi="BRH Malayalam Extra" w:cs="BRH Malayalam Extra"/>
+                <w:color w:val="000000"/>
+                <w:sz w:val="40"/>
+                <w:szCs w:val="40"/>
+                <w:lang w:val="it-IT" w:eastAsia="en-IN" w:bidi="ml-IN"/>
+              </w:rPr>
+              <w:t>öqz</w:t>
+            </w:r>
+            <w:r>
+              <w:rPr>
+                <w:rFonts w:ascii="BRH Malayalam Extra" w:eastAsia="Times New Roman" w:hAnsi="BRH Malayalam Extra" w:cs="BRH Malayalam Extra"/>
+                <w:color w:val="000000"/>
+                <w:sz w:val="40"/>
+                <w:szCs w:val="40"/>
+                <w:highlight w:val="green"/>
+                <w:lang w:val="it-IT" w:eastAsia="en-IN" w:bidi="ml-IN"/>
+              </w:rPr>
+              <w:t>ky</w:t>
+            </w:r>
+            <w:r>
+              <w:rPr>
+                <w:rFonts w:ascii="BRH Malayalam Extra" w:eastAsia="Times New Roman" w:hAnsi="BRH Malayalam Extra" w:cs="BRH Malayalam Extra"/>
+                <w:color w:val="000000"/>
+                <w:sz w:val="40"/>
+                <w:szCs w:val="40"/>
+                <w:lang w:val="it-IT" w:eastAsia="en-IN" w:bidi="ml-IN"/>
+              </w:rPr>
+              <w:t>Zõ£—Z - öqzJ |</w:t>
+            </w:r>
+          </w:p>
+        </w:tc>
+      </w:tr>
+      <w:tr>
+        <w:trPr>
+          <w:trHeight w:val="1517"/>
+        </w:trPr>
+        <w:tc>
+          <w:tcPr>
+            <w:tcW w:w="4048" w:type="dxa"/>
+          </w:tcPr>
+          <w:p>
+            <w:pPr>
+              <w:widowControl w:val="0"/>
+              <w:tabs>
+                <w:tab w:val="left" w:pos="993"/>
+              </w:tabs>
+              <w:autoSpaceDE w:val="0"/>
+              <w:autoSpaceDN w:val="0"/>
+              <w:adjustRightInd w:val="0"/>
+              <w:spacing w:before="0" w:line="240" w:lineRule="auto"/>
+              <w:rPr>
+                <w:rFonts w:eastAsia="Times New Roman" w:cs="Arial"/>
+                <w:b/>
+                <w:color w:val="000000"/>
+                <w:sz w:val="32"/>
+                <w:szCs w:val="32"/>
+                <w:lang w:val="en-IN" w:eastAsia="en-IN" w:bidi="ml-IN"/>
+              </w:rPr>
+            </w:pPr>
+            <w:r>
+              <w:rPr>
+                <w:rFonts w:eastAsia="Times New Roman" w:cs="Arial"/>
+                <w:b/>
+                <w:color w:val="000000"/>
+                <w:sz w:val="32"/>
+                <w:szCs w:val="32"/>
+                <w:lang w:val="en-IN" w:eastAsia="en-IN" w:bidi="ml-IN"/>
+              </w:rPr>
+              <w:t>T.S.1.1.</w:t>
+            </w:r>
+            <w:r>
+              <w:rPr>
+                <w:rFonts w:eastAsia="Times New Roman" w:cs="Arial"/>
+                <w:b/>
+                <w:color w:val="000000"/>
+                <w:sz w:val="32"/>
+                <w:szCs w:val="32"/>
+                <w:lang w:val="en-IN" w:eastAsia="en-IN" w:bidi="ml-IN"/>
+              </w:rPr>
               <w:t>13.3</w:t>
             </w:r>
             <w:r>
@@ -1454,6 +1907,71 @@
           <w:u w:val="single"/>
         </w:rPr>
       </w:pPr>
+    </w:p>
+    <w:p>
+      <w:pPr>
+        <w:spacing w:before="0" w:line="240" w:lineRule="auto"/>
+        <w:jc w:val="center"/>
+        <w:rPr>
+          <w:b/>
+          <w:bCs/>
+          <w:sz w:val="32"/>
+          <w:szCs w:val="32"/>
+          <w:u w:val="single"/>
+        </w:rPr>
+      </w:pPr>
+    </w:p>
+    <w:p>
+      <w:pPr>
+        <w:spacing w:before="0" w:line="240" w:lineRule="auto"/>
+        <w:jc w:val="center"/>
+        <w:rPr>
+          <w:b/>
+          <w:bCs/>
+          <w:sz w:val="32"/>
+          <w:szCs w:val="32"/>
+          <w:u w:val="single"/>
+        </w:rPr>
+      </w:pPr>
+    </w:p>
+    <w:p>
+      <w:pPr>
+        <w:spacing w:before="0" w:line="240" w:lineRule="auto"/>
+        <w:jc w:val="center"/>
+        <w:rPr>
+          <w:b/>
+          <w:bCs/>
+          <w:sz w:val="32"/>
+          <w:szCs w:val="32"/>
+          <w:u w:val="single"/>
+        </w:rPr>
+      </w:pPr>
+    </w:p>
+    <w:p>
+      <w:pPr>
+        <w:spacing w:before="0" w:line="240" w:lineRule="auto"/>
+        <w:jc w:val="center"/>
+        <w:rPr>
+          <w:b/>
+          <w:bCs/>
+          <w:sz w:val="32"/>
+          <w:szCs w:val="32"/>
+          <w:u w:val="single"/>
+        </w:rPr>
+      </w:pPr>
+    </w:p>
+    <w:p>
+      <w:pPr>
+        <w:spacing w:before="0" w:line="240" w:lineRule="auto"/>
+        <w:jc w:val="center"/>
+        <w:rPr>
+          <w:b/>
+          <w:bCs/>
+          <w:sz w:val="32"/>
+          <w:szCs w:val="32"/>
+          <w:u w:val="single"/>
+        </w:rPr>
+      </w:pPr>
       <w:r>
         <w:rPr>
           <w:b/>
@@ -1462,6 +1980,7 @@
           <w:szCs w:val="32"/>
           <w:u w:val="single"/>
         </w:rPr>
+        <w:lastRenderedPageBreak/>
         <w:t xml:space="preserve">TS </w:t>
       </w:r>
       <w:r>
@@ -2448,6 +2967,7 @@
                 <w:szCs w:val="32"/>
                 <w:lang w:val="en-IN" w:eastAsia="en-IN" w:bidi="ml-IN"/>
               </w:rPr>
+              <w:lastRenderedPageBreak/>
               <w:t>T.S.1.1.5.</w:t>
             </w:r>
             <w:r>
@@ -3672,7 +4192,6 @@
                 <w:szCs w:val="32"/>
                 <w:lang w:val="en-IN" w:eastAsia="en-IN" w:bidi="ml-IN"/>
               </w:rPr>
-              <w:lastRenderedPageBreak/>
               <w:t>T.S.1.1.</w:t>
             </w:r>
             <w:r>
@@ -4818,16 +5337,7 @@
           <w:bCs/>
           <w:sz w:val="32"/>
         </w:rPr>
-        <w:t xml:space="preserve">replaced </w:t>
-      </w:r>
-      <w:proofErr w:type="gramStart"/>
-      <w:r>
-        <w:rPr>
-          <w:b/>
-          <w:bCs/>
-          <w:sz w:val="32"/>
-        </w:rPr>
-        <w:t>with</w:t>
+        <w:t>replaced with</w:t>
       </w:r>
       <w:r>
         <w:rPr>
@@ -4847,29 +5357,7 @@
           <w:szCs w:val="40"/>
           <w:lang w:val="en-IN" w:eastAsia="en-IN"/>
         </w:rPr>
-        <w:t>"</w:t>
-      </w:r>
-      <w:proofErr w:type="gramEnd"/>
-      <w:r>
-        <w:rPr>
-          <w:rFonts w:ascii="BRH Malayalam" w:hAnsi="BRH Malayalam" w:cs="BRH Malayalam"/>
-          <w:color w:val="000000"/>
-          <w:sz w:val="40"/>
-          <w:szCs w:val="40"/>
-          <w:lang w:val="en-IN" w:eastAsia="en-IN"/>
-        </w:rPr>
-        <w:t>q§T</w:t>
-      </w:r>
-      <w:proofErr w:type="gramStart"/>
-      <w:r>
-        <w:rPr>
-          <w:rFonts w:ascii="BRH Malayalam" w:hAnsi="BRH Malayalam" w:cs="BRH Malayalam"/>
-          <w:color w:val="000000"/>
-          <w:sz w:val="40"/>
-          <w:szCs w:val="40"/>
-          <w:lang w:val="en-IN" w:eastAsia="en-IN"/>
-        </w:rPr>
-        <w:t xml:space="preserve">"  </w:t>
+        <w:t xml:space="preserve">"q§T"  </w:t>
       </w:r>
       <w:r>
         <w:rPr>
@@ -4877,16 +5365,7 @@
           <w:bCs/>
           <w:sz w:val="32"/>
         </w:rPr>
-        <w:t>wherever</w:t>
-      </w:r>
-      <w:proofErr w:type="gramEnd"/>
-      <w:r>
-        <w:rPr>
-          <w:b/>
-          <w:bCs/>
-          <w:sz w:val="32"/>
-        </w:rPr>
-        <w:t xml:space="preserve"> applicable</w:t>
+        <w:t>wherever applicable</w:t>
       </w:r>
     </w:p>
     <w:p>
@@ -4945,6 +5424,7 @@
           <w:szCs w:val="32"/>
           <w:u w:val="single"/>
         </w:rPr>
+        <w:lastRenderedPageBreak/>
         <w:t xml:space="preserve">TS </w:t>
       </w:r>
       <w:r>
@@ -5661,7 +6141,6 @@
                 <w:szCs w:val="32"/>
                 <w:lang w:val="en-IN" w:eastAsia="en-IN" w:bidi="ml-IN"/>
               </w:rPr>
-              <w:lastRenderedPageBreak/>
               <w:t>T.S.1.1.5.1 - Kramam</w:t>
             </w:r>
           </w:p>
@@ -7048,6 +7527,7 @@
                 <w:szCs w:val="36"/>
                 <w:lang w:bidi="ml-IN"/>
               </w:rPr>
+              <w:lastRenderedPageBreak/>
               <w:t>T.S.1.1.</w:t>
             </w:r>
             <w:r>
@@ -7399,54 +7879,6 @@
           <w:u w:val="single"/>
         </w:rPr>
       </w:pPr>
-    </w:p>
-    <w:p>
-      <w:pPr>
-        <w:jc w:val="center"/>
-        <w:rPr>
-          <w:b/>
-          <w:bCs/>
-          <w:sz w:val="32"/>
-          <w:szCs w:val="32"/>
-          <w:u w:val="single"/>
-        </w:rPr>
-      </w:pPr>
-    </w:p>
-    <w:p>
-      <w:pPr>
-        <w:jc w:val="center"/>
-        <w:rPr>
-          <w:b/>
-          <w:bCs/>
-          <w:sz w:val="32"/>
-          <w:szCs w:val="32"/>
-          <w:u w:val="single"/>
-        </w:rPr>
-      </w:pPr>
-    </w:p>
-    <w:p>
-      <w:pPr>
-        <w:jc w:val="center"/>
-        <w:rPr>
-          <w:b/>
-          <w:bCs/>
-          <w:sz w:val="32"/>
-          <w:szCs w:val="32"/>
-          <w:u w:val="single"/>
-        </w:rPr>
-      </w:pPr>
-    </w:p>
-    <w:p>
-      <w:pPr>
-        <w:jc w:val="center"/>
-        <w:rPr>
-          <w:b/>
-          <w:bCs/>
-          <w:sz w:val="32"/>
-          <w:szCs w:val="32"/>
-          <w:u w:val="single"/>
-        </w:rPr>
-      </w:pPr>
       <w:r>
         <w:rPr>
           <w:b/>
@@ -7455,7 +7887,6 @@
           <w:szCs w:val="32"/>
           <w:u w:val="single"/>
         </w:rPr>
-        <w:lastRenderedPageBreak/>
         <w:t xml:space="preserve">TS </w:t>
       </w:r>
       <w:r>

</xml_diff>